<commit_message>
first draft of assignment 2 finished
</commit_message>
<xml_diff>
--- a/2025/S2/ECOM90004/assignments/assignment_2/assignment_2_report.docx
+++ b/2025/S2/ECOM90004/assignments/assignment_2/assignment_2_report.docx
@@ -268,7 +268,7 @@
                 <w:noProof/>
               </w:rPr>
               <w:drawing>
-                <wp:inline distT="0" distB="0" distL="0" distR="0" wp14:anchorId="3981014B" wp14:editId="69ED3016">
+                <wp:inline distT="0" distB="0" distL="0" distR="0" wp14:anchorId="3981014B" wp14:editId="7AB13BD7">
                   <wp:extent cx="2743200" cy="2286000"/>
                   <wp:effectExtent l="0" t="0" r="0" b="0"/>
                   <wp:docPr id="960434489" name="Picture 3"/>
@@ -336,7 +336,7 @@
                 <w:noProof/>
               </w:rPr>
               <w:drawing>
-                <wp:inline distT="0" distB="0" distL="0" distR="0" wp14:anchorId="3C2FB655" wp14:editId="21CA535F">
+                <wp:inline distT="0" distB="0" distL="0" distR="0" wp14:anchorId="3C2FB655" wp14:editId="530179FA">
                   <wp:extent cx="2743200" cy="2286000"/>
                   <wp:effectExtent l="0" t="0" r="0" b="0"/>
                   <wp:docPr id="822526800" name="Picture 4"/>
@@ -429,7 +429,7 @@
                 <w:noProof/>
               </w:rPr>
               <w:drawing>
-                <wp:inline distT="0" distB="0" distL="0" distR="0" wp14:anchorId="53362CD7" wp14:editId="1CCBA3C6">
+                <wp:inline distT="0" distB="0" distL="0" distR="0" wp14:anchorId="53362CD7" wp14:editId="4D83C3F5">
                   <wp:extent cx="2743200" cy="2286000"/>
                   <wp:effectExtent l="0" t="0" r="0" b="0"/>
                   <wp:docPr id="876744520" name="Picture 23"/>
@@ -497,7 +497,7 @@
                 <w:noProof/>
               </w:rPr>
               <w:drawing>
-                <wp:inline distT="0" distB="0" distL="0" distR="0" wp14:anchorId="35077F1F" wp14:editId="2F7B006A">
+                <wp:inline distT="0" distB="0" distL="0" distR="0" wp14:anchorId="35077F1F" wp14:editId="28C94C60">
                   <wp:extent cx="2743200" cy="2286000"/>
                   <wp:effectExtent l="0" t="0" r="0" b="0"/>
                   <wp:docPr id="1938247247" name="Picture 28"/>
@@ -590,7 +590,7 @@
                 <w:noProof/>
               </w:rPr>
               <w:drawing>
-                <wp:inline distT="0" distB="0" distL="0" distR="0" wp14:anchorId="7D25EA20" wp14:editId="7CDFC44F">
+                <wp:inline distT="0" distB="0" distL="0" distR="0" wp14:anchorId="7D25EA20" wp14:editId="561CC548">
                   <wp:extent cx="2743200" cy="2286000"/>
                   <wp:effectExtent l="0" t="0" r="0" b="0"/>
                   <wp:docPr id="1147054035" name="Picture 29"/>
@@ -658,7 +658,7 @@
                 <w:noProof/>
               </w:rPr>
               <w:drawing>
-                <wp:inline distT="0" distB="0" distL="0" distR="0" wp14:anchorId="04F9C1EA" wp14:editId="4089ADDD">
+                <wp:inline distT="0" distB="0" distL="0" distR="0" wp14:anchorId="04F9C1EA" wp14:editId="29C71927">
                   <wp:extent cx="2743200" cy="2286000"/>
                   <wp:effectExtent l="0" t="0" r="0" b="0"/>
                   <wp:docPr id="903720281" name="Picture 30"/>
@@ -1263,18 +1263,6 @@
             </w:pPr>
             <m:oMathPara>
               <m:oMath>
-                <m:r>
-                  <w:rPr>
-                    <w:rFonts w:ascii="Cambria Math" w:eastAsia="Times New Roman" w:hAnsi="Cambria Math" w:cs="Times New Roman"/>
-                    <w:color w:val="000000"/>
-                    <w:kern w:val="0"/>
-                    <w:sz w:val="22"/>
-                    <w:szCs w:val="22"/>
-                    <w:lang w:eastAsia="en-AU"/>
-                    <w14:ligatures w14:val="none"/>
-                  </w:rPr>
-                  <m:t>D</m:t>
-                </m:r>
                 <m:sSub>
                   <m:sSubPr>
                     <m:ctrlPr>
@@ -1300,14 +1288,11 @@
                         <w:lang w:eastAsia="en-AU"/>
                         <w14:ligatures w14:val="none"/>
                       </w:rPr>
-                      <m:t>U</m:t>
+                      <m:t>β</m:t>
                     </m:r>
                   </m:e>
                   <m:sub>
                     <m:r>
-                      <m:rPr>
-                        <m:sty m:val="p"/>
-                      </m:rPr>
                       <w:rPr>
                         <w:rFonts w:ascii="Cambria Math" w:eastAsia="Times New Roman" w:hAnsi="Cambria Math" w:cs="Times New Roman"/>
                         <w:color w:val="000000"/>
@@ -1317,7 +1302,7 @@
                         <w:lang w:eastAsia="en-AU"/>
                         <w14:ligatures w14:val="none"/>
                       </w:rPr>
-                      <m:t>1</m:t>
+                      <m:t>2</m:t>
                     </m:r>
                   </m:sub>
                 </m:sSub>
@@ -1462,18 +1447,6 @@
             </w:pPr>
             <m:oMathPara>
               <m:oMath>
-                <m:r>
-                  <w:rPr>
-                    <w:rFonts w:ascii="Cambria Math" w:eastAsia="Times New Roman" w:hAnsi="Cambria Math" w:cs="Times New Roman"/>
-                    <w:color w:val="000000"/>
-                    <w:kern w:val="0"/>
-                    <w:sz w:val="22"/>
-                    <w:szCs w:val="22"/>
-                    <w:lang w:eastAsia="en-AU"/>
-                    <w14:ligatures w14:val="none"/>
-                  </w:rPr>
-                  <m:t>D</m:t>
-                </m:r>
                 <m:sSub>
                   <m:sSubPr>
                     <m:ctrlPr>
@@ -1499,14 +1472,11 @@
                         <w:lang w:eastAsia="en-AU"/>
                         <w14:ligatures w14:val="none"/>
                       </w:rPr>
-                      <m:t>T</m:t>
+                      <m:t>β</m:t>
                     </m:r>
                   </m:e>
                   <m:sub>
                     <m:r>
-                      <m:rPr>
-                        <m:sty m:val="p"/>
-                      </m:rPr>
                       <w:rPr>
                         <w:rFonts w:ascii="Cambria Math" w:eastAsia="Times New Roman" w:hAnsi="Cambria Math" w:cs="Times New Roman"/>
                         <w:color w:val="000000"/>
@@ -1516,7 +1486,7 @@
                         <w:lang w:eastAsia="en-AU"/>
                         <w14:ligatures w14:val="none"/>
                       </w:rPr>
-                      <m:t>1</m:t>
+                      <m:t>3</m:t>
                     </m:r>
                   </m:sub>
                 </m:sSub>
@@ -1661,18 +1631,6 @@
             </w:pPr>
             <m:oMathPara>
               <m:oMath>
-                <m:r>
-                  <w:rPr>
-                    <w:rFonts w:ascii="Cambria Math" w:eastAsia="Times New Roman" w:hAnsi="Cambria Math" w:cs="Times New Roman"/>
-                    <w:color w:val="000000"/>
-                    <w:kern w:val="0"/>
-                    <w:sz w:val="22"/>
-                    <w:szCs w:val="22"/>
-                    <w:lang w:eastAsia="en-AU"/>
-                    <w14:ligatures w14:val="none"/>
-                  </w:rPr>
-                  <m:t>D</m:t>
-                </m:r>
                 <m:sSub>
                   <m:sSubPr>
                     <m:ctrlPr>
@@ -1698,14 +1656,11 @@
                         <w:lang w:eastAsia="en-AU"/>
                         <w14:ligatures w14:val="none"/>
                       </w:rPr>
-                      <m:t>U</m:t>
+                      <m:t>β</m:t>
                     </m:r>
                   </m:e>
                   <m:sub>
                     <m:r>
-                      <m:rPr>
-                        <m:sty m:val="p"/>
-                      </m:rPr>
                       <w:rPr>
                         <w:rFonts w:ascii="Cambria Math" w:eastAsia="Times New Roman" w:hAnsi="Cambria Math" w:cs="Times New Roman"/>
                         <w:color w:val="000000"/>
@@ -1715,7 +1670,7 @@
                         <w:lang w:eastAsia="en-AU"/>
                         <w14:ligatures w14:val="none"/>
                       </w:rPr>
-                      <m:t>2</m:t>
+                      <m:t>4</m:t>
                     </m:r>
                   </m:sub>
                 </m:sSub>
@@ -1884,18 +1839,6 @@
             </w:pPr>
             <m:oMathPara>
               <m:oMath>
-                <m:r>
-                  <w:rPr>
-                    <w:rFonts w:ascii="Cambria Math" w:eastAsia="Times New Roman" w:hAnsi="Cambria Math" w:cs="Times New Roman"/>
-                    <w:color w:val="000000"/>
-                    <w:kern w:val="0"/>
-                    <w:sz w:val="22"/>
-                    <w:szCs w:val="22"/>
-                    <w:lang w:eastAsia="en-AU"/>
-                    <w14:ligatures w14:val="none"/>
-                  </w:rPr>
-                  <m:t>D</m:t>
-                </m:r>
                 <m:sSub>
                   <m:sSubPr>
                     <m:ctrlPr>
@@ -1921,14 +1864,11 @@
                         <w:lang w:eastAsia="en-AU"/>
                         <w14:ligatures w14:val="none"/>
                       </w:rPr>
-                      <m:t>T</m:t>
+                      <m:t>β</m:t>
                     </m:r>
                   </m:e>
                   <m:sub>
                     <m:r>
-                      <m:rPr>
-                        <m:sty m:val="p"/>
-                      </m:rPr>
                       <w:rPr>
                         <w:rFonts w:ascii="Cambria Math" w:eastAsia="Times New Roman" w:hAnsi="Cambria Math" w:cs="Times New Roman"/>
                         <w:color w:val="000000"/>
@@ -1938,7 +1878,7 @@
                         <w:lang w:eastAsia="en-AU"/>
                         <w14:ligatures w14:val="none"/>
                       </w:rPr>
-                      <m:t>2</m:t>
+                      <m:t>5</m:t>
                     </m:r>
                   </m:sub>
                 </m:sSub>
@@ -2399,7 +2339,7 @@
                   <w:sz w:val="22"/>
                   <w:szCs w:val="22"/>
                 </w:rPr>
-                <m:t>3</m:t>
+                <m:t>2</m:t>
               </m:r>
             </m:sub>
           </m:sSub>
@@ -2479,7 +2419,7 @@
                   <w:sz w:val="22"/>
                   <w:szCs w:val="22"/>
                 </w:rPr>
-                <m:t>4</m:t>
+                <m:t>3</m:t>
               </m:r>
             </m:sub>
           </m:sSub>
@@ -2836,15 +2776,7 @@
             <w:sz w:val="22"/>
             <w:szCs w:val="22"/>
           </w:rPr>
-          <m:t>t</m:t>
-        </m:r>
-        <m:r>
-          <w:rPr>
-            <w:rFonts w:ascii="Cambria Math" w:eastAsiaTheme="minorEastAsia" w:hAnsi="Cambria Math"/>
-            <w:sz w:val="22"/>
-            <w:szCs w:val="22"/>
-          </w:rPr>
-          <m:t>=1973</m:t>
+          <m:t>t=1973</m:t>
         </m:r>
       </m:oMath>
       <w:r>
@@ -3021,15 +2953,7 @@
                   <w:sz w:val="22"/>
                   <w:szCs w:val="22"/>
                 </w:rPr>
-                <m:t>=</m:t>
-              </m:r>
-              <m:r>
-                <w:rPr>
-                  <w:rFonts w:ascii="Cambria Math" w:hAnsi="Cambria Math"/>
-                  <w:sz w:val="22"/>
-                  <w:szCs w:val="22"/>
-                </w:rPr>
-                <m:t>β</m:t>
+                <m:t>=β</m:t>
               </m:r>
             </m:e>
             <m:sub>
@@ -3141,7 +3065,7 @@
                   <w:sz w:val="22"/>
                   <w:szCs w:val="22"/>
                 </w:rPr>
-                <m:t>3</m:t>
+                <m:t>2</m:t>
               </m:r>
             </m:sub>
           </m:sSub>
@@ -3151,7 +3075,47 @@
               <w:sz w:val="22"/>
               <w:szCs w:val="22"/>
             </w:rPr>
-            <m:t>*1</m:t>
+            <m:t>*1+</m:t>
+          </m:r>
+          <m:sSub>
+            <m:sSubPr>
+              <m:ctrlPr>
+                <w:rPr>
+                  <w:rFonts w:ascii="Cambria Math" w:eastAsiaTheme="minorEastAsia" w:hAnsi="Cambria Math"/>
+                  <w:i/>
+                  <w:sz w:val="22"/>
+                  <w:szCs w:val="22"/>
+                </w:rPr>
+              </m:ctrlPr>
+            </m:sSubPr>
+            <m:e>
+              <m:r>
+                <w:rPr>
+                  <w:rFonts w:ascii="Cambria Math" w:eastAsiaTheme="minorEastAsia" w:hAnsi="Cambria Math"/>
+                  <w:sz w:val="22"/>
+                  <w:szCs w:val="22"/>
+                </w:rPr>
+                <m:t>β</m:t>
+              </m:r>
+            </m:e>
+            <m:sub>
+              <m:r>
+                <w:rPr>
+                  <w:rFonts w:ascii="Cambria Math" w:eastAsiaTheme="minorEastAsia" w:hAnsi="Cambria Math"/>
+                  <w:sz w:val="22"/>
+                  <w:szCs w:val="22"/>
+                </w:rPr>
+                <m:t>3</m:t>
+              </m:r>
+            </m:sub>
+          </m:sSub>
+          <m:r>
+            <w:rPr>
+              <w:rFonts w:ascii="Cambria Math" w:eastAsiaTheme="minorEastAsia" w:hAnsi="Cambria Math"/>
+              <w:sz w:val="22"/>
+              <w:szCs w:val="22"/>
+            </w:rPr>
+            <m:t>(1)(</m:t>
           </m:r>
           <m:r>
             <w:rPr>
@@ -3159,7 +3123,7 @@
               <w:sz w:val="22"/>
               <w:szCs w:val="22"/>
             </w:rPr>
-            <m:t>+</m:t>
+            <m:t>1973</m:t>
           </m:r>
           <m:r>
             <w:rPr>
@@ -3167,7 +3131,7 @@
               <w:sz w:val="22"/>
               <w:szCs w:val="22"/>
             </w:rPr>
-            <m:t>1973*1</m:t>
+            <m:t>)</m:t>
           </m:r>
           <m:r>
             <w:rPr>
@@ -3399,6 +3363,897 @@
                 </w:rPr>
                 <m:t>+</m:t>
               </m:r>
+              <m:sSub>
+                <m:sSubPr>
+                  <m:ctrlPr>
+                    <w:rPr>
+                      <w:rFonts w:ascii="Cambria Math" w:eastAsiaTheme="minorEastAsia" w:hAnsi="Cambria Math"/>
+                      <w:i/>
+                      <w:sz w:val="22"/>
+                      <w:szCs w:val="22"/>
+                    </w:rPr>
+                  </m:ctrlPr>
+                </m:sSubPr>
+                <m:e>
+                  <m:r>
+                    <w:rPr>
+                      <w:rFonts w:ascii="Cambria Math" w:eastAsiaTheme="minorEastAsia" w:hAnsi="Cambria Math"/>
+                      <w:sz w:val="22"/>
+                      <w:szCs w:val="22"/>
+                    </w:rPr>
+                    <m:t>β</m:t>
+                  </m:r>
+                </m:e>
+                <m:sub>
+                  <m:r>
+                    <w:rPr>
+                      <w:rFonts w:ascii="Cambria Math" w:eastAsiaTheme="minorEastAsia" w:hAnsi="Cambria Math"/>
+                      <w:sz w:val="22"/>
+                      <w:szCs w:val="22"/>
+                    </w:rPr>
+                    <m:t>2</m:t>
+                  </m:r>
+                </m:sub>
+              </m:sSub>
+            </m:e>
+          </m:d>
+          <m:r>
+            <w:rPr>
+              <w:rFonts w:ascii="Cambria Math" w:eastAsiaTheme="minorEastAsia" w:hAnsi="Cambria Math"/>
+              <w:sz w:val="22"/>
+              <w:szCs w:val="22"/>
+            </w:rPr>
+            <m:t>+(</m:t>
+          </m:r>
+          <m:sSub>
+            <m:sSubPr>
+              <m:ctrlPr>
+                <w:rPr>
+                  <w:rFonts w:ascii="Cambria Math" w:eastAsiaTheme="minorEastAsia" w:hAnsi="Cambria Math"/>
+                  <w:i/>
+                  <w:sz w:val="22"/>
+                  <w:szCs w:val="22"/>
+                </w:rPr>
+              </m:ctrlPr>
+            </m:sSubPr>
+            <m:e>
+              <m:r>
+                <w:rPr>
+                  <w:rFonts w:ascii="Cambria Math" w:eastAsiaTheme="minorEastAsia" w:hAnsi="Cambria Math"/>
+                  <w:sz w:val="22"/>
+                  <w:szCs w:val="22"/>
+                </w:rPr>
+                <m:t>β</m:t>
+              </m:r>
+            </m:e>
+            <m:sub>
+              <m:r>
+                <w:rPr>
+                  <w:rFonts w:ascii="Cambria Math" w:eastAsiaTheme="minorEastAsia" w:hAnsi="Cambria Math"/>
+                  <w:sz w:val="22"/>
+                  <w:szCs w:val="22"/>
+                </w:rPr>
+                <m:t>1</m:t>
+              </m:r>
+            </m:sub>
+          </m:sSub>
+          <m:r>
+            <w:rPr>
+              <w:rFonts w:ascii="Cambria Math" w:eastAsiaTheme="minorEastAsia" w:hAnsi="Cambria Math"/>
+              <w:sz w:val="22"/>
+              <w:szCs w:val="22"/>
+            </w:rPr>
+            <m:t>+</m:t>
+          </m:r>
+          <m:sSub>
+            <m:sSubPr>
+              <m:ctrlPr>
+                <w:rPr>
+                  <w:rFonts w:ascii="Cambria Math" w:eastAsiaTheme="minorEastAsia" w:hAnsi="Cambria Math"/>
+                  <w:i/>
+                  <w:sz w:val="22"/>
+                  <w:szCs w:val="22"/>
+                </w:rPr>
+              </m:ctrlPr>
+            </m:sSubPr>
+            <m:e>
+              <m:r>
+                <w:rPr>
+                  <w:rFonts w:ascii="Cambria Math" w:eastAsiaTheme="minorEastAsia" w:hAnsi="Cambria Math"/>
+                  <w:sz w:val="22"/>
+                  <w:szCs w:val="22"/>
+                </w:rPr>
+                <m:t>β</m:t>
+              </m:r>
+            </m:e>
+            <m:sub>
+              <m:r>
+                <w:rPr>
+                  <w:rFonts w:ascii="Cambria Math" w:eastAsiaTheme="minorEastAsia" w:hAnsi="Cambria Math"/>
+                  <w:sz w:val="22"/>
+                  <w:szCs w:val="22"/>
+                </w:rPr>
+                <m:t>3</m:t>
+              </m:r>
+            </m:sub>
+          </m:sSub>
+          <m:r>
+            <w:rPr>
+              <w:rFonts w:ascii="Cambria Math" w:eastAsiaTheme="minorEastAsia" w:hAnsi="Cambria Math"/>
+              <w:sz w:val="22"/>
+              <w:szCs w:val="22"/>
+            </w:rPr>
+            <m:t>)(1973)</m:t>
+          </m:r>
+        </m:oMath>
+      </m:oMathPara>
+    </w:p>
+    <w:p>
+      <w:pPr>
+        <w:pStyle w:val="ListParagraph"/>
+        <w:spacing w:line="360" w:lineRule="auto"/>
+        <w:ind w:left="1440"/>
+        <w:rPr>
+          <w:rFonts w:eastAsiaTheme="minorEastAsia"/>
+          <w:sz w:val="22"/>
+          <w:szCs w:val="22"/>
+        </w:rPr>
+      </w:pPr>
+      <w:r>
+        <w:rPr>
+          <w:rFonts w:eastAsiaTheme="minorEastAsia"/>
+          <w:sz w:val="22"/>
+          <w:szCs w:val="22"/>
+        </w:rPr>
+        <w:t>Collecting like terms further, moving everything to one side and equate to zero (to enforce continuity):</w:t>
+      </w:r>
+    </w:p>
+    <w:p>
+      <w:pPr>
+        <w:pStyle w:val="ListParagraph"/>
+        <w:spacing w:line="360" w:lineRule="auto"/>
+        <w:ind w:left="1440"/>
+        <w:rPr>
+          <w:rFonts w:eastAsiaTheme="minorEastAsia"/>
+          <w:sz w:val="22"/>
+          <w:szCs w:val="22"/>
+        </w:rPr>
+      </w:pPr>
+      <m:oMathPara>
+        <m:oMath>
+          <m:r>
+            <w:rPr>
+              <w:rFonts w:ascii="Cambria Math" w:eastAsiaTheme="minorEastAsia" w:hAnsi="Cambria Math"/>
+              <w:sz w:val="22"/>
+              <w:szCs w:val="22"/>
+            </w:rPr>
+            <m:t>0=</m:t>
+          </m:r>
+          <m:sSub>
+            <m:sSubPr>
+              <m:ctrlPr>
+                <w:rPr>
+                  <w:rFonts w:ascii="Cambria Math" w:eastAsiaTheme="minorEastAsia" w:hAnsi="Cambria Math"/>
+                  <w:i/>
+                  <w:sz w:val="22"/>
+                  <w:szCs w:val="22"/>
+                </w:rPr>
+              </m:ctrlPr>
+            </m:sSubPr>
+            <m:e>
+              <m:r>
+                <w:rPr>
+                  <w:rFonts w:ascii="Cambria Math" w:eastAsiaTheme="minorEastAsia" w:hAnsi="Cambria Math"/>
+                  <w:sz w:val="22"/>
+                  <w:szCs w:val="22"/>
+                </w:rPr>
+                <m:t>β</m:t>
+              </m:r>
+            </m:e>
+            <m:sub>
+              <m:r>
+                <w:rPr>
+                  <w:rFonts w:ascii="Cambria Math" w:eastAsiaTheme="minorEastAsia" w:hAnsi="Cambria Math"/>
+                  <w:sz w:val="22"/>
+                  <w:szCs w:val="22"/>
+                </w:rPr>
+                <m:t>2</m:t>
+              </m:r>
+            </m:sub>
+          </m:sSub>
+          <m:r>
+            <w:rPr>
+              <w:rFonts w:ascii="Cambria Math" w:eastAsiaTheme="minorEastAsia" w:hAnsi="Cambria Math"/>
+              <w:sz w:val="22"/>
+              <w:szCs w:val="22"/>
+            </w:rPr>
+            <m:t>+</m:t>
+          </m:r>
+          <m:d>
+            <m:dPr>
+              <m:ctrlPr>
+                <w:rPr>
+                  <w:rFonts w:ascii="Cambria Math" w:eastAsiaTheme="minorEastAsia" w:hAnsi="Cambria Math"/>
+                  <w:i/>
+                  <w:sz w:val="22"/>
+                  <w:szCs w:val="22"/>
+                </w:rPr>
+              </m:ctrlPr>
+            </m:dPr>
+            <m:e>
+              <m:r>
+                <w:rPr>
+                  <w:rFonts w:ascii="Cambria Math" w:eastAsiaTheme="minorEastAsia" w:hAnsi="Cambria Math"/>
+                  <w:sz w:val="22"/>
+                  <w:szCs w:val="22"/>
+                </w:rPr>
+                <m:t>1973</m:t>
+              </m:r>
+            </m:e>
+          </m:d>
+          <m:sSub>
+            <m:sSubPr>
+              <m:ctrlPr>
+                <w:rPr>
+                  <w:rFonts w:ascii="Cambria Math" w:eastAsiaTheme="minorEastAsia" w:hAnsi="Cambria Math"/>
+                  <w:i/>
+                  <w:sz w:val="22"/>
+                  <w:szCs w:val="22"/>
+                </w:rPr>
+              </m:ctrlPr>
+            </m:sSubPr>
+            <m:e>
+              <m:r>
+                <w:rPr>
+                  <w:rFonts w:ascii="Cambria Math" w:eastAsiaTheme="minorEastAsia" w:hAnsi="Cambria Math"/>
+                  <w:sz w:val="22"/>
+                  <w:szCs w:val="22"/>
+                </w:rPr>
+                <m:t>β</m:t>
+              </m:r>
+            </m:e>
+            <m:sub>
+              <m:r>
+                <w:rPr>
+                  <w:rFonts w:ascii="Cambria Math" w:eastAsiaTheme="minorEastAsia" w:hAnsi="Cambria Math"/>
+                  <w:sz w:val="22"/>
+                  <w:szCs w:val="22"/>
+                </w:rPr>
+                <m:t>3</m:t>
+              </m:r>
+            </m:sub>
+          </m:sSub>
+          <m:r>
+            <w:rPr>
+              <w:rFonts w:ascii="Cambria Math" w:eastAsiaTheme="minorEastAsia" w:hAnsi="Cambria Math"/>
+              <w:sz w:val="22"/>
+              <w:szCs w:val="22"/>
+            </w:rPr>
+            <m:t xml:space="preserve">  ⟹    </m:t>
+          </m:r>
+          <m:sSub>
+            <m:sSubPr>
+              <m:ctrlPr>
+                <w:rPr>
+                  <w:rFonts w:ascii="Cambria Math" w:eastAsiaTheme="minorEastAsia" w:hAnsi="Cambria Math"/>
+                  <w:i/>
+                  <w:sz w:val="22"/>
+                  <w:szCs w:val="22"/>
+                </w:rPr>
+              </m:ctrlPr>
+            </m:sSubPr>
+            <m:e>
+              <m:r>
+                <w:rPr>
+                  <w:rFonts w:ascii="Cambria Math" w:eastAsiaTheme="minorEastAsia" w:hAnsi="Cambria Math"/>
+                  <w:sz w:val="22"/>
+                  <w:szCs w:val="22"/>
+                </w:rPr>
+                <m:t>β</m:t>
+              </m:r>
+            </m:e>
+            <m:sub>
+              <m:r>
+                <w:rPr>
+                  <w:rFonts w:ascii="Cambria Math" w:eastAsiaTheme="minorEastAsia" w:hAnsi="Cambria Math"/>
+                  <w:sz w:val="22"/>
+                  <w:szCs w:val="22"/>
+                </w:rPr>
+                <m:t>2</m:t>
+              </m:r>
+            </m:sub>
+          </m:sSub>
+          <m:r>
+            <w:rPr>
+              <w:rFonts w:ascii="Cambria Math" w:eastAsiaTheme="minorEastAsia" w:hAnsi="Cambria Math"/>
+              <w:sz w:val="22"/>
+              <w:szCs w:val="22"/>
+            </w:rPr>
+            <m:t>=-1973(</m:t>
+          </m:r>
+          <m:sSub>
+            <m:sSubPr>
+              <m:ctrlPr>
+                <w:rPr>
+                  <w:rFonts w:ascii="Cambria Math" w:eastAsiaTheme="minorEastAsia" w:hAnsi="Cambria Math"/>
+                  <w:i/>
+                  <w:sz w:val="22"/>
+                  <w:szCs w:val="22"/>
+                </w:rPr>
+              </m:ctrlPr>
+            </m:sSubPr>
+            <m:e>
+              <m:r>
+                <w:rPr>
+                  <w:rFonts w:ascii="Cambria Math" w:eastAsiaTheme="minorEastAsia" w:hAnsi="Cambria Math"/>
+                  <w:sz w:val="22"/>
+                  <w:szCs w:val="22"/>
+                </w:rPr>
+                <m:t>β</m:t>
+              </m:r>
+            </m:e>
+            <m:sub>
+              <m:r>
+                <w:rPr>
+                  <w:rFonts w:ascii="Cambria Math" w:eastAsiaTheme="minorEastAsia" w:hAnsi="Cambria Math"/>
+                  <w:sz w:val="22"/>
+                  <w:szCs w:val="22"/>
+                </w:rPr>
+                <m:t>3</m:t>
+              </m:r>
+            </m:sub>
+          </m:sSub>
+          <m:r>
+            <w:rPr>
+              <w:rFonts w:ascii="Cambria Math" w:eastAsiaTheme="minorEastAsia" w:hAnsi="Cambria Math"/>
+              <w:sz w:val="22"/>
+              <w:szCs w:val="22"/>
+            </w:rPr>
+            <m:t>)</m:t>
+          </m:r>
+        </m:oMath>
+      </m:oMathPara>
+    </w:p>
+    <w:p>
+      <w:pPr>
+        <w:pStyle w:val="ListParagraph"/>
+        <w:spacing w:line="360" w:lineRule="auto"/>
+        <w:ind w:left="1440"/>
+        <w:rPr>
+          <w:rFonts w:eastAsiaTheme="minorEastAsia"/>
+          <w:sz w:val="22"/>
+          <w:szCs w:val="22"/>
+        </w:rPr>
+      </w:pPr>
+      <w:r>
+        <w:rPr>
+          <w:rFonts w:eastAsiaTheme="minorEastAsia"/>
+          <w:sz w:val="22"/>
+          <w:szCs w:val="22"/>
+        </w:rPr>
+        <w:t xml:space="preserve">The same process can be applied to get the conditions for </w:t>
+      </w:r>
+      <w:proofErr w:type="gramStart"/>
+      <w:r>
+        <w:rPr>
+          <w:rFonts w:eastAsiaTheme="minorEastAsia"/>
+          <w:sz w:val="22"/>
+          <w:szCs w:val="22"/>
+        </w:rPr>
+        <w:t>2008,</w:t>
+      </w:r>
+      <w:proofErr w:type="gramEnd"/>
+      <w:r>
+        <w:rPr>
+          <w:rFonts w:eastAsiaTheme="minorEastAsia"/>
+          <w:sz w:val="22"/>
+          <w:szCs w:val="22"/>
+        </w:rPr>
+        <w:t xml:space="preserve"> the only difference is that this time the LHS is the one-break model rather linear time model. Giving us</w:t>
+      </w:r>
+      <w:r>
+        <w:rPr>
+          <w:rFonts w:eastAsiaTheme="minorEastAsia"/>
+          <w:sz w:val="22"/>
+          <w:szCs w:val="22"/>
+        </w:rPr>
+        <w:t>:</w:t>
+      </w:r>
+    </w:p>
+    <w:p>
+      <w:pPr>
+        <w:pStyle w:val="ListParagraph"/>
+        <w:spacing w:line="360" w:lineRule="auto"/>
+        <w:ind w:left="1440"/>
+        <w:rPr>
+          <w:rFonts w:eastAsiaTheme="minorEastAsia"/>
+          <w:sz w:val="22"/>
+          <w:szCs w:val="22"/>
+        </w:rPr>
+      </w:pPr>
+      <m:oMathPara>
+        <m:oMath>
+          <m:sSub>
+            <m:sSubPr>
+              <m:ctrlPr>
+                <w:rPr>
+                  <w:rFonts w:ascii="Cambria Math" w:eastAsiaTheme="minorEastAsia" w:hAnsi="Cambria Math"/>
+                  <w:i/>
+                  <w:sz w:val="22"/>
+                  <w:szCs w:val="22"/>
+                </w:rPr>
+              </m:ctrlPr>
+            </m:sSubPr>
+            <m:e>
+              <m:r>
+                <w:rPr>
+                  <w:rFonts w:ascii="Cambria Math" w:eastAsiaTheme="minorEastAsia" w:hAnsi="Cambria Math"/>
+                  <w:sz w:val="22"/>
+                  <w:szCs w:val="22"/>
+                </w:rPr>
+                <m:t>β</m:t>
+              </m:r>
+            </m:e>
+            <m:sub>
+              <m:r>
+                <w:rPr>
+                  <w:rFonts w:ascii="Cambria Math" w:eastAsiaTheme="minorEastAsia" w:hAnsi="Cambria Math"/>
+                  <w:sz w:val="22"/>
+                  <w:szCs w:val="22"/>
+                </w:rPr>
+                <m:t>4</m:t>
+              </m:r>
+            </m:sub>
+          </m:sSub>
+          <m:r>
+            <w:rPr>
+              <w:rFonts w:ascii="Cambria Math" w:eastAsiaTheme="minorEastAsia" w:hAnsi="Cambria Math"/>
+              <w:sz w:val="22"/>
+              <w:szCs w:val="22"/>
+            </w:rPr>
+            <m:t>=-2008(</m:t>
+          </m:r>
+          <m:sSub>
+            <m:sSubPr>
+              <m:ctrlPr>
+                <w:rPr>
+                  <w:rFonts w:ascii="Cambria Math" w:eastAsiaTheme="minorEastAsia" w:hAnsi="Cambria Math"/>
+                  <w:i/>
+                  <w:sz w:val="22"/>
+                  <w:szCs w:val="22"/>
+                </w:rPr>
+              </m:ctrlPr>
+            </m:sSubPr>
+            <m:e>
+              <m:r>
+                <w:rPr>
+                  <w:rFonts w:ascii="Cambria Math" w:eastAsiaTheme="minorEastAsia" w:hAnsi="Cambria Math"/>
+                  <w:sz w:val="22"/>
+                  <w:szCs w:val="22"/>
+                </w:rPr>
+                <m:t>β</m:t>
+              </m:r>
+            </m:e>
+            <m:sub>
+              <m:r>
+                <w:rPr>
+                  <w:rFonts w:ascii="Cambria Math" w:eastAsiaTheme="minorEastAsia" w:hAnsi="Cambria Math"/>
+                  <w:sz w:val="22"/>
+                  <w:szCs w:val="22"/>
+                </w:rPr>
+                <m:t>5</m:t>
+              </m:r>
+            </m:sub>
+          </m:sSub>
+          <m:r>
+            <w:rPr>
+              <w:rFonts w:ascii="Cambria Math" w:eastAsiaTheme="minorEastAsia" w:hAnsi="Cambria Math"/>
+              <w:sz w:val="22"/>
+              <w:szCs w:val="22"/>
+            </w:rPr>
+            <m:t>)</m:t>
+          </m:r>
+        </m:oMath>
+      </m:oMathPara>
+    </w:p>
+    <w:p>
+      <w:pPr>
+        <w:pStyle w:val="ListParagraph"/>
+        <w:spacing w:line="360" w:lineRule="auto"/>
+        <w:ind w:left="1440"/>
+        <w:rPr>
+          <w:rFonts w:eastAsiaTheme="minorEastAsia"/>
+          <w:sz w:val="22"/>
+          <w:szCs w:val="22"/>
+        </w:rPr>
+      </w:pPr>
+    </w:p>
+    <w:p>
+      <w:pPr>
+        <w:pStyle w:val="ListParagraph"/>
+        <w:spacing w:line="360" w:lineRule="auto"/>
+        <w:ind w:left="1440"/>
+        <w:rPr>
+          <w:b/>
+          <w:bCs/>
+          <w:sz w:val="22"/>
+          <w:szCs w:val="22"/>
+        </w:rPr>
+      </w:pPr>
+    </w:p>
+    <w:p>
+      <w:pPr>
+        <w:pStyle w:val="ListParagraph"/>
+        <w:numPr>
+          <w:ilvl w:val="1"/>
+          <w:numId w:val="3"/>
+        </w:numPr>
+        <w:spacing w:line="360" w:lineRule="auto"/>
+        <w:rPr>
+          <w:b/>
+          <w:bCs/>
+          <w:sz w:val="22"/>
+          <w:szCs w:val="22"/>
+        </w:rPr>
+      </w:pPr>
+      <w:r>
+        <w:rPr>
+          <w:sz w:val="22"/>
+          <w:szCs w:val="22"/>
+        </w:rPr>
+        <w:lastRenderedPageBreak/>
+        <w:t>Applying the continuity restriction means the fitted line can only change in slope, not in intercept. Therefore, we get a GFC style trend break by forcing the fitted line to pass smoothly through the break date.</w:t>
+      </w:r>
+      <w:r>
+        <w:rPr>
+          <w:sz w:val="22"/>
+          <w:szCs w:val="22"/>
+        </w:rPr>
+        <w:t xml:space="preserve"> In the break models we use here, </w:t>
+      </w:r>
+      <m:oMath>
+        <m:r>
+          <w:rPr>
+            <w:rFonts w:ascii="Cambria Math" w:hAnsi="Cambria Math"/>
+            <w:sz w:val="22"/>
+            <w:szCs w:val="22"/>
+          </w:rPr>
+          <m:t>D</m:t>
+        </m:r>
+        <m:sSub>
+          <m:sSubPr>
+            <m:ctrlPr>
+              <w:rPr>
+                <w:rFonts w:ascii="Cambria Math" w:hAnsi="Cambria Math"/>
+                <w:i/>
+                <w:sz w:val="22"/>
+                <w:szCs w:val="22"/>
+              </w:rPr>
+            </m:ctrlPr>
+          </m:sSubPr>
+          <m:e>
+            <m:r>
+              <w:rPr>
+                <w:rFonts w:ascii="Cambria Math" w:hAnsi="Cambria Math"/>
+                <w:sz w:val="22"/>
+                <w:szCs w:val="22"/>
+              </w:rPr>
+              <m:t>U</m:t>
+            </m:r>
+          </m:e>
+          <m:sub>
+            <m:r>
+              <w:rPr>
+                <w:rFonts w:ascii="Cambria Math" w:hAnsi="Cambria Math"/>
+                <w:sz w:val="22"/>
+                <w:szCs w:val="22"/>
+              </w:rPr>
+              <m:t xml:space="preserve">x,t </m:t>
+            </m:r>
+          </m:sub>
+        </m:sSub>
+      </m:oMath>
+      <w:r>
+        <w:rPr>
+          <w:rFonts w:eastAsiaTheme="minorEastAsia"/>
+          <w:sz w:val="22"/>
+          <w:szCs w:val="22"/>
+        </w:rPr>
+        <w:t xml:space="preserve"> impacts the level whereas </w:t>
+      </w:r>
+      <m:oMath>
+        <m:r>
+          <w:rPr>
+            <w:rFonts w:ascii="Cambria Math" w:eastAsiaTheme="minorEastAsia" w:hAnsi="Cambria Math"/>
+            <w:sz w:val="22"/>
+            <w:szCs w:val="22"/>
+          </w:rPr>
+          <m:t>D</m:t>
+        </m:r>
+        <m:sSub>
+          <m:sSubPr>
+            <m:ctrlPr>
+              <w:rPr>
+                <w:rFonts w:ascii="Cambria Math" w:eastAsiaTheme="minorEastAsia" w:hAnsi="Cambria Math"/>
+                <w:i/>
+                <w:sz w:val="22"/>
+                <w:szCs w:val="22"/>
+              </w:rPr>
+            </m:ctrlPr>
+          </m:sSubPr>
+          <m:e>
+            <m:r>
+              <w:rPr>
+                <w:rFonts w:ascii="Cambria Math" w:eastAsiaTheme="minorEastAsia" w:hAnsi="Cambria Math"/>
+                <w:sz w:val="22"/>
+                <w:szCs w:val="22"/>
+              </w:rPr>
+              <m:t>T</m:t>
+            </m:r>
+          </m:e>
+          <m:sub>
+            <m:r>
+              <w:rPr>
+                <w:rFonts w:ascii="Cambria Math" w:eastAsiaTheme="minorEastAsia" w:hAnsi="Cambria Math"/>
+                <w:sz w:val="22"/>
+                <w:szCs w:val="22"/>
+              </w:rPr>
+              <m:t>y,t</m:t>
+            </m:r>
+          </m:sub>
+        </m:sSub>
+      </m:oMath>
+      <w:r>
+        <w:rPr>
+          <w:rFonts w:eastAsiaTheme="minorEastAsia"/>
+          <w:sz w:val="22"/>
+          <w:szCs w:val="22"/>
+        </w:rPr>
+        <w:t xml:space="preserve"> impacts the slope. In the example we used above, we are effectively neutralising the impact of </w:t>
+      </w:r>
+      <m:oMath>
+        <m:r>
+          <w:rPr>
+            <w:rFonts w:ascii="Cambria Math" w:hAnsi="Cambria Math"/>
+            <w:sz w:val="22"/>
+            <w:szCs w:val="22"/>
+          </w:rPr>
+          <m:t>D</m:t>
+        </m:r>
+        <m:sSub>
+          <m:sSubPr>
+            <m:ctrlPr>
+              <w:rPr>
+                <w:rFonts w:ascii="Cambria Math" w:hAnsi="Cambria Math"/>
+                <w:i/>
+                <w:sz w:val="22"/>
+                <w:szCs w:val="22"/>
+              </w:rPr>
+            </m:ctrlPr>
+          </m:sSubPr>
+          <m:e>
+            <m:r>
+              <w:rPr>
+                <w:rFonts w:ascii="Cambria Math" w:hAnsi="Cambria Math"/>
+                <w:sz w:val="22"/>
+                <w:szCs w:val="22"/>
+              </w:rPr>
+              <m:t>U</m:t>
+            </m:r>
+          </m:e>
+          <m:sub>
+            <m:r>
+              <w:rPr>
+                <w:rFonts w:ascii="Cambria Math" w:hAnsi="Cambria Math"/>
+                <w:sz w:val="22"/>
+                <w:szCs w:val="22"/>
+              </w:rPr>
+              <m:t xml:space="preserve">x,t </m:t>
+            </m:r>
+          </m:sub>
+        </m:sSub>
+      </m:oMath>
+      <w:r>
+        <w:rPr>
+          <w:rFonts w:eastAsiaTheme="minorEastAsia"/>
+          <w:sz w:val="22"/>
+          <w:szCs w:val="22"/>
+        </w:rPr>
+        <w:t>on the level in either model, which generalises to the GFC trend break for retail sales modelled earlier in the semester:</w:t>
+      </w:r>
+    </w:p>
+    <w:p>
+      <w:pPr>
+        <w:spacing w:line="360" w:lineRule="auto"/>
+        <w:ind w:left="1080"/>
+        <w:rPr>
+          <w:rFonts w:eastAsiaTheme="minorEastAsia"/>
+          <w:sz w:val="22"/>
+          <w:szCs w:val="22"/>
+        </w:rPr>
+      </w:pPr>
+      <m:oMathPara>
+        <m:oMath>
+          <m:r>
+            <w:rPr>
+              <w:rFonts w:ascii="Cambria Math" w:eastAsiaTheme="minorEastAsia" w:hAnsi="Cambria Math"/>
+              <w:sz w:val="22"/>
+              <w:szCs w:val="22"/>
+            </w:rPr>
+            <m:t xml:space="preserve">  </m:t>
+          </m:r>
+          <m:sSub>
+            <m:sSubPr>
+              <m:ctrlPr>
+                <w:rPr>
+                  <w:rFonts w:ascii="Cambria Math" w:eastAsiaTheme="minorEastAsia" w:hAnsi="Cambria Math"/>
+                  <w:i/>
+                  <w:sz w:val="22"/>
+                  <w:szCs w:val="22"/>
+                </w:rPr>
+              </m:ctrlPr>
+            </m:sSubPr>
+            <m:e>
+              <m:r>
+                <w:rPr>
+                  <w:rFonts w:ascii="Cambria Math" w:eastAsiaTheme="minorEastAsia" w:hAnsi="Cambria Math"/>
+                  <w:sz w:val="22"/>
+                  <w:szCs w:val="22"/>
+                </w:rPr>
+                <m:t>β</m:t>
+              </m:r>
+            </m:e>
+            <m:sub>
+              <m:r>
+                <w:rPr>
+                  <w:rFonts w:ascii="Cambria Math" w:eastAsiaTheme="minorEastAsia" w:hAnsi="Cambria Math"/>
+                  <w:sz w:val="22"/>
+                  <w:szCs w:val="22"/>
+                </w:rPr>
+                <m:t>2</m:t>
+              </m:r>
+            </m:sub>
+          </m:sSub>
+          <m:r>
+            <w:rPr>
+              <w:rFonts w:ascii="Cambria Math" w:eastAsiaTheme="minorEastAsia" w:hAnsi="Cambria Math"/>
+              <w:sz w:val="22"/>
+              <w:szCs w:val="22"/>
+            </w:rPr>
+            <m:t>D</m:t>
+          </m:r>
+          <m:sSub>
+            <m:sSubPr>
+              <m:ctrlPr>
+                <w:rPr>
+                  <w:rFonts w:ascii="Cambria Math" w:eastAsiaTheme="minorEastAsia" w:hAnsi="Cambria Math"/>
+                  <w:i/>
+                  <w:sz w:val="22"/>
+                  <w:szCs w:val="22"/>
+                </w:rPr>
+              </m:ctrlPr>
+            </m:sSubPr>
+            <m:e>
+              <m:r>
+                <w:rPr>
+                  <w:rFonts w:ascii="Cambria Math" w:eastAsiaTheme="minorEastAsia" w:hAnsi="Cambria Math"/>
+                  <w:sz w:val="22"/>
+                  <w:szCs w:val="22"/>
+                </w:rPr>
+                <m:t>U</m:t>
+              </m:r>
+            </m:e>
+            <m:sub>
+              <m:r>
+                <w:rPr>
+                  <w:rFonts w:ascii="Cambria Math" w:eastAsiaTheme="minorEastAsia" w:hAnsi="Cambria Math"/>
+                  <w:sz w:val="22"/>
+                  <w:szCs w:val="22"/>
+                </w:rPr>
+                <m:t>1,t</m:t>
+              </m:r>
+            </m:sub>
+          </m:sSub>
+          <m:r>
+            <w:rPr>
+              <w:rFonts w:ascii="Cambria Math" w:eastAsiaTheme="minorEastAsia" w:hAnsi="Cambria Math"/>
+              <w:sz w:val="22"/>
+              <w:szCs w:val="22"/>
+            </w:rPr>
+            <m:t>+</m:t>
+          </m:r>
+          <m:sSub>
+            <m:sSubPr>
+              <m:ctrlPr>
+                <w:rPr>
+                  <w:rFonts w:ascii="Cambria Math" w:eastAsiaTheme="minorEastAsia" w:hAnsi="Cambria Math"/>
+                  <w:i/>
+                  <w:sz w:val="22"/>
+                  <w:szCs w:val="22"/>
+                </w:rPr>
+              </m:ctrlPr>
+            </m:sSubPr>
+            <m:e>
+              <m:r>
+                <w:rPr>
+                  <w:rFonts w:ascii="Cambria Math" w:eastAsiaTheme="minorEastAsia" w:hAnsi="Cambria Math"/>
+                  <w:sz w:val="22"/>
+                  <w:szCs w:val="22"/>
+                </w:rPr>
+                <m:t>β</m:t>
+              </m:r>
+            </m:e>
+            <m:sub>
+              <m:r>
+                <w:rPr>
+                  <w:rFonts w:ascii="Cambria Math" w:eastAsiaTheme="minorEastAsia" w:hAnsi="Cambria Math"/>
+                  <w:sz w:val="22"/>
+                  <w:szCs w:val="22"/>
+                </w:rPr>
+                <m:t>3</m:t>
+              </m:r>
+            </m:sub>
+          </m:sSub>
+          <m:r>
+            <w:rPr>
+              <w:rFonts w:ascii="Cambria Math" w:eastAsiaTheme="minorEastAsia" w:hAnsi="Cambria Math"/>
+              <w:sz w:val="22"/>
+              <w:szCs w:val="22"/>
+            </w:rPr>
+            <m:t>D</m:t>
+          </m:r>
+          <m:sSub>
+            <m:sSubPr>
+              <m:ctrlPr>
+                <w:rPr>
+                  <w:rFonts w:ascii="Cambria Math" w:eastAsiaTheme="minorEastAsia" w:hAnsi="Cambria Math"/>
+                  <w:i/>
+                  <w:sz w:val="22"/>
+                  <w:szCs w:val="22"/>
+                </w:rPr>
+              </m:ctrlPr>
+            </m:sSubPr>
+            <m:e>
+              <m:r>
+                <w:rPr>
+                  <w:rFonts w:ascii="Cambria Math" w:eastAsiaTheme="minorEastAsia" w:hAnsi="Cambria Math"/>
+                  <w:sz w:val="22"/>
+                  <w:szCs w:val="22"/>
+                </w:rPr>
+                <m:t>T</m:t>
+              </m:r>
+            </m:e>
+            <m:sub>
+              <m:r>
+                <w:rPr>
+                  <w:rFonts w:ascii="Cambria Math" w:eastAsiaTheme="minorEastAsia" w:hAnsi="Cambria Math"/>
+                  <w:sz w:val="22"/>
+                  <w:szCs w:val="22"/>
+                </w:rPr>
+                <m:t>1,t</m:t>
+              </m:r>
+            </m:sub>
+          </m:sSub>
+          <m:r>
+            <w:rPr>
+              <w:rFonts w:ascii="Cambria Math" w:eastAsiaTheme="minorEastAsia" w:hAnsi="Cambria Math"/>
+              <w:sz w:val="22"/>
+              <w:szCs w:val="22"/>
+            </w:rPr>
+            <m:t>=-1973</m:t>
+          </m:r>
+          <m:d>
+            <m:dPr>
+              <m:ctrlPr>
+                <w:rPr>
+                  <w:rFonts w:ascii="Cambria Math" w:eastAsiaTheme="minorEastAsia" w:hAnsi="Cambria Math"/>
+                  <w:i/>
+                  <w:sz w:val="22"/>
+                  <w:szCs w:val="22"/>
+                </w:rPr>
+              </m:ctrlPr>
+            </m:dPr>
+            <m:e>
               <m:sSub>
                 <m:sSubPr>
                   <m:ctrlPr>
@@ -3439,7 +4294,7 @@
               <w:sz w:val="22"/>
               <w:szCs w:val="22"/>
             </w:rPr>
-            <m:t>+(</m:t>
+            <m:t>D</m:t>
           </m:r>
           <m:sSub>
             <m:sSubPr>
@@ -3459,7 +4314,7 @@
                   <w:sz w:val="22"/>
                   <w:szCs w:val="22"/>
                 </w:rPr>
-                <m:t>β</m:t>
+                <m:t>U</m:t>
               </m:r>
             </m:e>
             <m:sub>
@@ -3469,7 +4324,7 @@
                   <w:sz w:val="22"/>
                   <w:szCs w:val="22"/>
                 </w:rPr>
-                <m:t>1</m:t>
+                <m:t>1,t</m:t>
               </m:r>
             </m:sub>
           </m:sSub>
@@ -3509,7 +4364,7 @@
                   <w:sz w:val="22"/>
                   <w:szCs w:val="22"/>
                 </w:rPr>
-                <m:t>4</m:t>
+                <m:t>3</m:t>
               </m:r>
             </m:sub>
           </m:sSub>
@@ -3519,51 +4374,47 @@
               <w:sz w:val="22"/>
               <w:szCs w:val="22"/>
             </w:rPr>
-            <m:t>)(1973)</m:t>
+            <m:t>Tim</m:t>
           </m:r>
-        </m:oMath>
-      </m:oMathPara>
-    </w:p>
-    <w:p>
-      <w:pPr>
-        <w:pStyle w:val="ListParagraph"/>
-        <w:spacing w:line="360" w:lineRule="auto"/>
-        <w:ind w:left="1440"/>
-        <w:rPr>
-          <w:rFonts w:eastAsiaTheme="minorEastAsia"/>
-          <w:sz w:val="22"/>
-          <w:szCs w:val="22"/>
-        </w:rPr>
-      </w:pPr>
-      <w:r>
-        <w:rPr>
-          <w:rFonts w:eastAsiaTheme="minorEastAsia"/>
-          <w:sz w:val="22"/>
-          <w:szCs w:val="22"/>
-        </w:rPr>
-        <w:t>Collecting like terms further, moving everything to one side and equate to zero (to enforce continuity):</w:t>
-      </w:r>
-    </w:p>
-    <w:p>
-      <w:pPr>
-        <w:pStyle w:val="ListParagraph"/>
-        <w:spacing w:line="360" w:lineRule="auto"/>
-        <w:ind w:left="1440"/>
-        <w:rPr>
-          <w:rFonts w:eastAsiaTheme="minorEastAsia"/>
-          <w:sz w:val="22"/>
-          <w:szCs w:val="22"/>
-        </w:rPr>
-      </w:pPr>
-      <m:oMathPara>
-        <m:oMath>
+          <m:sSub>
+            <m:sSubPr>
+              <m:ctrlPr>
+                <w:rPr>
+                  <w:rFonts w:ascii="Cambria Math" w:eastAsiaTheme="minorEastAsia" w:hAnsi="Cambria Math"/>
+                  <w:i/>
+                  <w:sz w:val="22"/>
+                  <w:szCs w:val="22"/>
+                </w:rPr>
+              </m:ctrlPr>
+            </m:sSubPr>
+            <m:e>
+              <m:r>
+                <w:rPr>
+                  <w:rFonts w:ascii="Cambria Math" w:eastAsiaTheme="minorEastAsia" w:hAnsi="Cambria Math"/>
+                  <w:sz w:val="22"/>
+                  <w:szCs w:val="22"/>
+                </w:rPr>
+                <m:t>e</m:t>
+              </m:r>
+            </m:e>
+            <m:sub>
+              <m:r>
+                <w:rPr>
+                  <w:rFonts w:ascii="Cambria Math" w:eastAsiaTheme="minorEastAsia" w:hAnsi="Cambria Math"/>
+                  <w:sz w:val="22"/>
+                  <w:szCs w:val="22"/>
+                </w:rPr>
+                <m:t>t</m:t>
+              </m:r>
+            </m:sub>
+          </m:sSub>
           <m:r>
             <w:rPr>
               <w:rFonts w:ascii="Cambria Math" w:eastAsiaTheme="minorEastAsia" w:hAnsi="Cambria Math"/>
               <w:sz w:val="22"/>
               <w:szCs w:val="22"/>
             </w:rPr>
-            <m:t>0=</m:t>
+            <m:t>D</m:t>
           </m:r>
           <m:sSub>
             <m:sSubPr>
@@ -3583,7 +4434,7 @@
                   <w:sz w:val="22"/>
                   <w:szCs w:val="22"/>
                 </w:rPr>
-                <m:t>β</m:t>
+                <m:t>U</m:t>
               </m:r>
             </m:e>
             <m:sub>
@@ -3593,7 +4444,244 @@
                   <w:sz w:val="22"/>
                   <w:szCs w:val="22"/>
                 </w:rPr>
+                <m:t>1</m:t>
+              </m:r>
+            </m:sub>
+          </m:sSub>
+          <m:r>
+            <w:rPr>
+              <w:rFonts w:ascii="Cambria Math" w:eastAsiaTheme="minorEastAsia" w:hAnsi="Cambria Math"/>
+              <w:sz w:val="22"/>
+              <w:szCs w:val="22"/>
+            </w:rPr>
+            <m:t>,t=</m:t>
+          </m:r>
+          <m:sSub>
+            <m:sSubPr>
+              <m:ctrlPr>
+                <w:rPr>
+                  <w:rFonts w:ascii="Cambria Math" w:eastAsiaTheme="minorEastAsia" w:hAnsi="Cambria Math"/>
+                  <w:i/>
+                  <w:sz w:val="22"/>
+                  <w:szCs w:val="22"/>
+                </w:rPr>
+              </m:ctrlPr>
+            </m:sSubPr>
+            <m:e>
+              <m:r>
+                <w:rPr>
+                  <w:rFonts w:ascii="Cambria Math" w:eastAsiaTheme="minorEastAsia" w:hAnsi="Cambria Math"/>
+                  <w:sz w:val="22"/>
+                  <w:szCs w:val="22"/>
+                </w:rPr>
+                <m:t>β</m:t>
+              </m:r>
+            </m:e>
+            <m:sub>
+              <m:r>
+                <w:rPr>
+                  <w:rFonts w:ascii="Cambria Math" w:eastAsiaTheme="minorEastAsia" w:hAnsi="Cambria Math"/>
+                  <w:sz w:val="22"/>
+                  <w:szCs w:val="22"/>
+                </w:rPr>
                 <m:t>3</m:t>
+              </m:r>
+            </m:sub>
+          </m:sSub>
+          <m:d>
+            <m:dPr>
+              <m:ctrlPr>
+                <w:rPr>
+                  <w:rFonts w:ascii="Cambria Math" w:eastAsiaTheme="minorEastAsia" w:hAnsi="Cambria Math"/>
+                  <w:i/>
+                  <w:sz w:val="22"/>
+                  <w:szCs w:val="22"/>
+                </w:rPr>
+              </m:ctrlPr>
+            </m:dPr>
+            <m:e>
+              <m:r>
+                <w:rPr>
+                  <w:rFonts w:ascii="Cambria Math" w:eastAsiaTheme="minorEastAsia" w:hAnsi="Cambria Math"/>
+                  <w:sz w:val="22"/>
+                  <w:szCs w:val="22"/>
+                </w:rPr>
+                <m:t>Tim</m:t>
+              </m:r>
+              <m:sSub>
+                <m:sSubPr>
+                  <m:ctrlPr>
+                    <w:rPr>
+                      <w:rFonts w:ascii="Cambria Math" w:eastAsiaTheme="minorEastAsia" w:hAnsi="Cambria Math"/>
+                      <w:i/>
+                      <w:sz w:val="22"/>
+                      <w:szCs w:val="22"/>
+                    </w:rPr>
+                  </m:ctrlPr>
+                </m:sSubPr>
+                <m:e>
+                  <m:r>
+                    <w:rPr>
+                      <w:rFonts w:ascii="Cambria Math" w:eastAsiaTheme="minorEastAsia" w:hAnsi="Cambria Math"/>
+                      <w:sz w:val="22"/>
+                      <w:szCs w:val="22"/>
+                    </w:rPr>
+                    <m:t>e</m:t>
+                  </m:r>
+                </m:e>
+                <m:sub>
+                  <m:r>
+                    <w:rPr>
+                      <w:rFonts w:ascii="Cambria Math" w:eastAsiaTheme="minorEastAsia" w:hAnsi="Cambria Math"/>
+                      <w:sz w:val="22"/>
+                      <w:szCs w:val="22"/>
+                    </w:rPr>
+                    <m:t>t</m:t>
+                  </m:r>
+                </m:sub>
+              </m:sSub>
+              <m:r>
+                <w:rPr>
+                  <w:rFonts w:ascii="Cambria Math" w:eastAsiaTheme="minorEastAsia" w:hAnsi="Cambria Math"/>
+                  <w:sz w:val="22"/>
+                  <w:szCs w:val="22"/>
+                </w:rPr>
+                <m:t>-1973</m:t>
+              </m:r>
+            </m:e>
+          </m:d>
+          <m:r>
+            <w:rPr>
+              <w:rFonts w:ascii="Cambria Math" w:eastAsiaTheme="minorEastAsia" w:hAnsi="Cambria Math"/>
+              <w:sz w:val="22"/>
+              <w:szCs w:val="22"/>
+            </w:rPr>
+            <m:t>D</m:t>
+          </m:r>
+          <m:sSub>
+            <m:sSubPr>
+              <m:ctrlPr>
+                <w:rPr>
+                  <w:rFonts w:ascii="Cambria Math" w:eastAsiaTheme="minorEastAsia" w:hAnsi="Cambria Math"/>
+                  <w:i/>
+                  <w:sz w:val="22"/>
+                  <w:szCs w:val="22"/>
+                </w:rPr>
+              </m:ctrlPr>
+            </m:sSubPr>
+            <m:e>
+              <m:r>
+                <w:rPr>
+                  <w:rFonts w:ascii="Cambria Math" w:eastAsiaTheme="minorEastAsia" w:hAnsi="Cambria Math"/>
+                  <w:sz w:val="22"/>
+                  <w:szCs w:val="22"/>
+                </w:rPr>
+                <m:t>U</m:t>
+              </m:r>
+            </m:e>
+            <m:sub>
+              <m:r>
+                <w:rPr>
+                  <w:rFonts w:ascii="Cambria Math" w:eastAsiaTheme="minorEastAsia" w:hAnsi="Cambria Math"/>
+                  <w:sz w:val="22"/>
+                  <w:szCs w:val="22"/>
+                </w:rPr>
+                <m:t>1,t</m:t>
+              </m:r>
+            </m:sub>
+          </m:sSub>
+        </m:oMath>
+      </m:oMathPara>
+    </w:p>
+    <w:p>
+      <w:pPr>
+        <w:spacing w:line="360" w:lineRule="auto"/>
+        <w:ind w:left="1080"/>
+        <w:rPr>
+          <w:rFonts w:eastAsiaTheme="minorEastAsia"/>
+          <w:sz w:val="22"/>
+          <w:szCs w:val="22"/>
+        </w:rPr>
+      </w:pPr>
+      <m:oMathPara>
+        <m:oMath>
+          <m:sSub>
+            <m:sSubPr>
+              <m:ctrlPr>
+                <w:rPr>
+                  <w:rFonts w:ascii="Cambria Math" w:eastAsiaTheme="minorEastAsia" w:hAnsi="Cambria Math"/>
+                  <w:i/>
+                  <w:sz w:val="22"/>
+                  <w:szCs w:val="22"/>
+                </w:rPr>
+              </m:ctrlPr>
+            </m:sSubPr>
+            <m:e>
+              <m:r>
+                <w:rPr>
+                  <w:rFonts w:ascii="Cambria Math" w:eastAsiaTheme="minorEastAsia" w:hAnsi="Cambria Math"/>
+                  <w:sz w:val="22"/>
+                  <w:szCs w:val="22"/>
+                </w:rPr>
+                <m:t>β</m:t>
+              </m:r>
+            </m:e>
+            <m:sub>
+              <m:r>
+                <w:rPr>
+                  <w:rFonts w:ascii="Cambria Math" w:eastAsiaTheme="minorEastAsia" w:hAnsi="Cambria Math"/>
+                  <w:sz w:val="22"/>
+                  <w:szCs w:val="22"/>
+                </w:rPr>
+                <m:t>4</m:t>
+              </m:r>
+            </m:sub>
+          </m:sSub>
+          <m:r>
+            <w:rPr>
+              <w:rFonts w:ascii="Cambria Math" w:eastAsiaTheme="minorEastAsia" w:hAnsi="Cambria Math"/>
+              <w:sz w:val="22"/>
+              <w:szCs w:val="22"/>
+            </w:rPr>
+            <m:t>D</m:t>
+          </m:r>
+          <m:sSub>
+            <m:sSubPr>
+              <m:ctrlPr>
+                <w:rPr>
+                  <w:rFonts w:ascii="Cambria Math" w:eastAsiaTheme="minorEastAsia" w:hAnsi="Cambria Math"/>
+                  <w:i/>
+                  <w:sz w:val="22"/>
+                  <w:szCs w:val="22"/>
+                </w:rPr>
+              </m:ctrlPr>
+            </m:sSubPr>
+            <m:e>
+              <m:r>
+                <w:rPr>
+                  <w:rFonts w:ascii="Cambria Math" w:eastAsiaTheme="minorEastAsia" w:hAnsi="Cambria Math"/>
+                  <w:sz w:val="22"/>
+                  <w:szCs w:val="22"/>
+                </w:rPr>
+                <m:t>U</m:t>
+              </m:r>
+            </m:e>
+            <m:sub>
+              <m:r>
+                <w:rPr>
+                  <w:rFonts w:ascii="Cambria Math" w:eastAsiaTheme="minorEastAsia" w:hAnsi="Cambria Math"/>
+                  <w:sz w:val="22"/>
+                  <w:szCs w:val="22"/>
+                </w:rPr>
+                <m:t>2</m:t>
+              </m:r>
+              <m:r>
+                <w:rPr>
+                  <w:rFonts w:ascii="Cambria Math" w:eastAsiaTheme="minorEastAsia" w:hAnsi="Cambria Math"/>
+                  <w:sz w:val="22"/>
+                  <w:szCs w:val="22"/>
+                </w:rPr>
+                <m:t>,t</m:t>
               </m:r>
             </m:sub>
           </m:sSub>
@@ -3605,28 +4693,6 @@
             </w:rPr>
             <m:t>+</m:t>
           </m:r>
-          <m:d>
-            <m:dPr>
-              <m:ctrlPr>
-                <w:rPr>
-                  <w:rFonts w:ascii="Cambria Math" w:eastAsiaTheme="minorEastAsia" w:hAnsi="Cambria Math"/>
-                  <w:i/>
-                  <w:sz w:val="22"/>
-                  <w:szCs w:val="22"/>
-                </w:rPr>
-              </m:ctrlPr>
-            </m:dPr>
-            <m:e>
-              <m:r>
-                <w:rPr>
-                  <w:rFonts w:ascii="Cambria Math" w:eastAsiaTheme="minorEastAsia" w:hAnsi="Cambria Math"/>
-                  <w:sz w:val="22"/>
-                  <w:szCs w:val="22"/>
-                </w:rPr>
-                <m:t>1973</m:t>
-              </m:r>
-            </m:e>
-          </m:d>
           <m:sSub>
             <m:sSubPr>
               <m:ctrlPr>
@@ -3655,7 +4721,7 @@
                   <w:sz w:val="22"/>
                   <w:szCs w:val="22"/>
                 </w:rPr>
-                <m:t>4</m:t>
+                <m:t>5</m:t>
               </m:r>
             </m:sub>
           </m:sSub>
@@ -3665,23 +4731,7 @@
               <w:sz w:val="22"/>
               <w:szCs w:val="22"/>
             </w:rPr>
-            <m:t xml:space="preserve">  </m:t>
-          </m:r>
-          <m:r>
-            <w:rPr>
-              <w:rFonts w:ascii="Cambria Math" w:eastAsiaTheme="minorEastAsia" w:hAnsi="Cambria Math"/>
-              <w:sz w:val="22"/>
-              <w:szCs w:val="22"/>
-            </w:rPr>
-            <m:t>⟹</m:t>
-          </m:r>
-          <m:r>
-            <w:rPr>
-              <w:rFonts w:ascii="Cambria Math" w:eastAsiaTheme="minorEastAsia" w:hAnsi="Cambria Math"/>
-              <w:sz w:val="22"/>
-              <w:szCs w:val="22"/>
-            </w:rPr>
-            <m:t xml:space="preserve">    </m:t>
+            <m:t>D</m:t>
           </m:r>
           <m:sSub>
             <m:sSubPr>
@@ -3701,7 +4751,7 @@
                   <w:sz w:val="22"/>
                   <w:szCs w:val="22"/>
                 </w:rPr>
-                <m:t>β</m:t>
+                <m:t>T</m:t>
               </m:r>
             </m:e>
             <m:sub>
@@ -3711,7 +4761,15 @@
                   <w:sz w:val="22"/>
                   <w:szCs w:val="22"/>
                 </w:rPr>
-                <m:t>3</m:t>
+                <m:t>2</m:t>
+              </m:r>
+              <m:r>
+                <w:rPr>
+                  <w:rFonts w:ascii="Cambria Math" w:eastAsiaTheme="minorEastAsia" w:hAnsi="Cambria Math"/>
+                  <w:sz w:val="22"/>
+                  <w:szCs w:val="22"/>
+                </w:rPr>
+                <m:t>,t</m:t>
               </m:r>
             </m:sub>
           </m:sSub>
@@ -3721,7 +4779,69 @@
               <w:sz w:val="22"/>
               <w:szCs w:val="22"/>
             </w:rPr>
-            <m:t>=-1973(</m:t>
+            <m:t>=-</m:t>
+          </m:r>
+          <m:r>
+            <w:rPr>
+              <w:rFonts w:ascii="Cambria Math" w:eastAsiaTheme="minorEastAsia" w:hAnsi="Cambria Math"/>
+              <w:sz w:val="22"/>
+              <w:szCs w:val="22"/>
+            </w:rPr>
+            <m:t>2008</m:t>
+          </m:r>
+          <m:d>
+            <m:dPr>
+              <m:ctrlPr>
+                <w:rPr>
+                  <w:rFonts w:ascii="Cambria Math" w:eastAsiaTheme="minorEastAsia" w:hAnsi="Cambria Math"/>
+                  <w:i/>
+                  <w:sz w:val="22"/>
+                  <w:szCs w:val="22"/>
+                </w:rPr>
+              </m:ctrlPr>
+            </m:dPr>
+            <m:e>
+              <m:sSub>
+                <m:sSubPr>
+                  <m:ctrlPr>
+                    <w:rPr>
+                      <w:rFonts w:ascii="Cambria Math" w:eastAsiaTheme="minorEastAsia" w:hAnsi="Cambria Math"/>
+                      <w:i/>
+                      <w:sz w:val="22"/>
+                      <w:szCs w:val="22"/>
+                    </w:rPr>
+                  </m:ctrlPr>
+                </m:sSubPr>
+                <m:e>
+                  <m:r>
+                    <w:rPr>
+                      <w:rFonts w:ascii="Cambria Math" w:eastAsiaTheme="minorEastAsia" w:hAnsi="Cambria Math"/>
+                      <w:sz w:val="22"/>
+                      <w:szCs w:val="22"/>
+                    </w:rPr>
+                    <m:t>β</m:t>
+                  </m:r>
+                </m:e>
+                <m:sub>
+                  <m:r>
+                    <w:rPr>
+                      <w:rFonts w:ascii="Cambria Math" w:eastAsiaTheme="minorEastAsia" w:hAnsi="Cambria Math"/>
+                      <w:sz w:val="22"/>
+                      <w:szCs w:val="22"/>
+                    </w:rPr>
+                    <m:t>5</m:t>
+                  </m:r>
+                </m:sub>
+              </m:sSub>
+            </m:e>
+          </m:d>
+          <m:r>
+            <w:rPr>
+              <w:rFonts w:ascii="Cambria Math" w:eastAsiaTheme="minorEastAsia" w:hAnsi="Cambria Math"/>
+              <w:sz w:val="22"/>
+              <w:szCs w:val="22"/>
+            </w:rPr>
+            <m:t>D</m:t>
           </m:r>
           <m:sSub>
             <m:sSubPr>
@@ -3741,7 +4861,7 @@
                   <w:sz w:val="22"/>
                   <w:szCs w:val="22"/>
                 </w:rPr>
-                <m:t>β</m:t>
+                <m:t>U</m:t>
               </m:r>
             </m:e>
             <m:sub>
@@ -3751,7 +4871,15 @@
                   <w:sz w:val="22"/>
                   <w:szCs w:val="22"/>
                 </w:rPr>
-                <m:t>4</m:t>
+                <m:t>2</m:t>
+              </m:r>
+              <m:r>
+                <w:rPr>
+                  <w:rFonts w:ascii="Cambria Math" w:eastAsiaTheme="minorEastAsia" w:hAnsi="Cambria Math"/>
+                  <w:sz w:val="22"/>
+                  <w:szCs w:val="22"/>
+                </w:rPr>
+                <m:t>,t</m:t>
               </m:r>
             </m:sub>
           </m:sSub>
@@ -3761,62 +4889,8 @@
               <w:sz w:val="22"/>
               <w:szCs w:val="22"/>
             </w:rPr>
-            <m:t>)</m:t>
+            <m:t>+</m:t>
           </m:r>
-        </m:oMath>
-      </m:oMathPara>
-    </w:p>
-    <w:p>
-      <w:pPr>
-        <w:pStyle w:val="ListParagraph"/>
-        <w:spacing w:line="360" w:lineRule="auto"/>
-        <w:ind w:left="1440"/>
-        <w:rPr>
-          <w:rFonts w:eastAsiaTheme="minorEastAsia"/>
-          <w:sz w:val="22"/>
-          <w:szCs w:val="22"/>
-        </w:rPr>
-      </w:pPr>
-      <w:r>
-        <w:rPr>
-          <w:rFonts w:eastAsiaTheme="minorEastAsia"/>
-          <w:sz w:val="22"/>
-          <w:szCs w:val="22"/>
-        </w:rPr>
-        <w:t xml:space="preserve">The same process can be applied to get the conditions for </w:t>
-      </w:r>
-      <w:proofErr w:type="gramStart"/>
-      <w:r>
-        <w:rPr>
-          <w:rFonts w:eastAsiaTheme="minorEastAsia"/>
-          <w:sz w:val="22"/>
-          <w:szCs w:val="22"/>
-        </w:rPr>
-        <w:t>2008,</w:t>
-      </w:r>
-      <w:proofErr w:type="gramEnd"/>
-      <w:r>
-        <w:rPr>
-          <w:rFonts w:eastAsiaTheme="minorEastAsia"/>
-          <w:sz w:val="22"/>
-          <w:szCs w:val="22"/>
-        </w:rPr>
-        <w:t xml:space="preserve"> the only difference is that this time the LHS is the one-break model rather linear time model. Giving us:</w:t>
-      </w:r>
-    </w:p>
-    <w:p>
-      <w:pPr>
-        <w:pStyle w:val="ListParagraph"/>
-        <w:spacing w:line="360" w:lineRule="auto"/>
-        <w:ind w:left="1440"/>
-        <w:rPr>
-          <w:rFonts w:eastAsiaTheme="minorEastAsia"/>
-          <w:sz w:val="22"/>
-          <w:szCs w:val="22"/>
-        </w:rPr>
-      </w:pPr>
-      <m:oMathPara>
-        <m:oMath>
           <m:sSub>
             <m:sSubPr>
               <m:ctrlPr>
@@ -3855,7 +4929,7 @@
               <w:sz w:val="22"/>
               <w:szCs w:val="22"/>
             </w:rPr>
-            <m:t>=-2008(</m:t>
+            <m:t>Tim</m:t>
           </m:r>
           <m:sSub>
             <m:sSubPr>
@@ -3875,7 +4949,7 @@
                   <w:sz w:val="22"/>
                   <w:szCs w:val="22"/>
                 </w:rPr>
-                <m:t>β</m:t>
+                <m:t>e</m:t>
               </m:r>
             </m:e>
             <m:sub>
@@ -3885,7 +4959,7 @@
                   <w:sz w:val="22"/>
                   <w:szCs w:val="22"/>
                 </w:rPr>
-                <m:t>6</m:t>
+                <m:t>t</m:t>
               </m:r>
             </m:sub>
           </m:sSub>
@@ -3895,35 +4969,200 @@
               <w:sz w:val="22"/>
               <w:szCs w:val="22"/>
             </w:rPr>
-            <m:t>)</m:t>
+            <m:t>D</m:t>
           </m:r>
+          <m:sSub>
+            <m:sSubPr>
+              <m:ctrlPr>
+                <w:rPr>
+                  <w:rFonts w:ascii="Cambria Math" w:eastAsiaTheme="minorEastAsia" w:hAnsi="Cambria Math"/>
+                  <w:i/>
+                  <w:sz w:val="22"/>
+                  <w:szCs w:val="22"/>
+                </w:rPr>
+              </m:ctrlPr>
+            </m:sSubPr>
+            <m:e>
+              <m:r>
+                <w:rPr>
+                  <w:rFonts w:ascii="Cambria Math" w:eastAsiaTheme="minorEastAsia" w:hAnsi="Cambria Math"/>
+                  <w:sz w:val="22"/>
+                  <w:szCs w:val="22"/>
+                </w:rPr>
+                <m:t>U</m:t>
+              </m:r>
+            </m:e>
+            <m:sub>
+              <m:r>
+                <w:rPr>
+                  <w:rFonts w:ascii="Cambria Math" w:eastAsiaTheme="minorEastAsia" w:hAnsi="Cambria Math"/>
+                  <w:sz w:val="22"/>
+                  <w:szCs w:val="22"/>
+                </w:rPr>
+                <m:t>2</m:t>
+              </m:r>
+            </m:sub>
+          </m:sSub>
+          <m:r>
+            <w:rPr>
+              <w:rFonts w:ascii="Cambria Math" w:eastAsiaTheme="minorEastAsia" w:hAnsi="Cambria Math"/>
+              <w:sz w:val="22"/>
+              <w:szCs w:val="22"/>
+            </w:rPr>
+            <m:t>,t=</m:t>
+          </m:r>
+          <m:sSub>
+            <m:sSubPr>
+              <m:ctrlPr>
+                <w:rPr>
+                  <w:rFonts w:ascii="Cambria Math" w:eastAsiaTheme="minorEastAsia" w:hAnsi="Cambria Math"/>
+                  <w:i/>
+                  <w:sz w:val="22"/>
+                  <w:szCs w:val="22"/>
+                </w:rPr>
+              </m:ctrlPr>
+            </m:sSubPr>
+            <m:e>
+              <m:r>
+                <w:rPr>
+                  <w:rFonts w:ascii="Cambria Math" w:eastAsiaTheme="minorEastAsia" w:hAnsi="Cambria Math"/>
+                  <w:sz w:val="22"/>
+                  <w:szCs w:val="22"/>
+                </w:rPr>
+                <m:t>β</m:t>
+              </m:r>
+            </m:e>
+            <m:sub>
+              <m:r>
+                <w:rPr>
+                  <w:rFonts w:ascii="Cambria Math" w:eastAsiaTheme="minorEastAsia" w:hAnsi="Cambria Math"/>
+                  <w:sz w:val="22"/>
+                  <w:szCs w:val="22"/>
+                </w:rPr>
+                <m:t>5</m:t>
+              </m:r>
+            </m:sub>
+          </m:sSub>
+          <m:d>
+            <m:dPr>
+              <m:ctrlPr>
+                <w:rPr>
+                  <w:rFonts w:ascii="Cambria Math" w:eastAsiaTheme="minorEastAsia" w:hAnsi="Cambria Math"/>
+                  <w:i/>
+                  <w:sz w:val="22"/>
+                  <w:szCs w:val="22"/>
+                </w:rPr>
+              </m:ctrlPr>
+            </m:dPr>
+            <m:e>
+              <m:r>
+                <w:rPr>
+                  <w:rFonts w:ascii="Cambria Math" w:eastAsiaTheme="minorEastAsia" w:hAnsi="Cambria Math"/>
+                  <w:sz w:val="22"/>
+                  <w:szCs w:val="22"/>
+                </w:rPr>
+                <m:t>Tim</m:t>
+              </m:r>
+              <m:sSub>
+                <m:sSubPr>
+                  <m:ctrlPr>
+                    <w:rPr>
+                      <w:rFonts w:ascii="Cambria Math" w:eastAsiaTheme="minorEastAsia" w:hAnsi="Cambria Math"/>
+                      <w:i/>
+                      <w:sz w:val="22"/>
+                      <w:szCs w:val="22"/>
+                    </w:rPr>
+                  </m:ctrlPr>
+                </m:sSubPr>
+                <m:e>
+                  <m:r>
+                    <w:rPr>
+                      <w:rFonts w:ascii="Cambria Math" w:eastAsiaTheme="minorEastAsia" w:hAnsi="Cambria Math"/>
+                      <w:sz w:val="22"/>
+                      <w:szCs w:val="22"/>
+                    </w:rPr>
+                    <m:t>e</m:t>
+                  </m:r>
+                </m:e>
+                <m:sub>
+                  <m:r>
+                    <w:rPr>
+                      <w:rFonts w:ascii="Cambria Math" w:eastAsiaTheme="minorEastAsia" w:hAnsi="Cambria Math"/>
+                      <w:sz w:val="22"/>
+                      <w:szCs w:val="22"/>
+                    </w:rPr>
+                    <m:t>t</m:t>
+                  </m:r>
+                </m:sub>
+              </m:sSub>
+              <m:r>
+                <w:rPr>
+                  <w:rFonts w:ascii="Cambria Math" w:eastAsiaTheme="minorEastAsia" w:hAnsi="Cambria Math"/>
+                  <w:sz w:val="22"/>
+                  <w:szCs w:val="22"/>
+                </w:rPr>
+                <m:t>-</m:t>
+              </m:r>
+              <m:r>
+                <w:rPr>
+                  <w:rFonts w:ascii="Cambria Math" w:eastAsiaTheme="minorEastAsia" w:hAnsi="Cambria Math"/>
+                  <w:sz w:val="22"/>
+                  <w:szCs w:val="22"/>
+                </w:rPr>
+                <m:t>2008</m:t>
+              </m:r>
+            </m:e>
+          </m:d>
+          <m:r>
+            <w:rPr>
+              <w:rFonts w:ascii="Cambria Math" w:eastAsiaTheme="minorEastAsia" w:hAnsi="Cambria Math"/>
+              <w:sz w:val="22"/>
+              <w:szCs w:val="22"/>
+            </w:rPr>
+            <m:t>D</m:t>
+          </m:r>
+          <m:sSub>
+            <m:sSubPr>
+              <m:ctrlPr>
+                <w:rPr>
+                  <w:rFonts w:ascii="Cambria Math" w:eastAsiaTheme="minorEastAsia" w:hAnsi="Cambria Math"/>
+                  <w:i/>
+                  <w:sz w:val="22"/>
+                  <w:szCs w:val="22"/>
+                </w:rPr>
+              </m:ctrlPr>
+            </m:sSubPr>
+            <m:e>
+              <m:r>
+                <w:rPr>
+                  <w:rFonts w:ascii="Cambria Math" w:eastAsiaTheme="minorEastAsia" w:hAnsi="Cambria Math"/>
+                  <w:sz w:val="22"/>
+                  <w:szCs w:val="22"/>
+                </w:rPr>
+                <m:t>U</m:t>
+              </m:r>
+            </m:e>
+            <m:sub>
+              <m:r>
+                <w:rPr>
+                  <w:rFonts w:ascii="Cambria Math" w:eastAsiaTheme="minorEastAsia" w:hAnsi="Cambria Math"/>
+                  <w:sz w:val="22"/>
+                  <w:szCs w:val="22"/>
+                </w:rPr>
+                <m:t>2</m:t>
+              </m:r>
+              <m:r>
+                <w:rPr>
+                  <w:rFonts w:ascii="Cambria Math" w:eastAsiaTheme="minorEastAsia" w:hAnsi="Cambria Math"/>
+                  <w:sz w:val="22"/>
+                  <w:szCs w:val="22"/>
+                </w:rPr>
+                <m:t>,t</m:t>
+              </m:r>
+            </m:sub>
+          </m:sSub>
         </m:oMath>
       </m:oMathPara>
-    </w:p>
-    <w:p>
-      <w:pPr>
-        <w:pStyle w:val="ListParagraph"/>
-        <w:spacing w:line="360" w:lineRule="auto"/>
-        <w:ind w:left="1440"/>
-        <w:rPr>
-          <w:rFonts w:eastAsiaTheme="minorEastAsia"/>
-          <w:sz w:val="22"/>
-          <w:szCs w:val="22"/>
-        </w:rPr>
-      </w:pPr>
-    </w:p>
-    <w:p>
-      <w:pPr>
-        <w:pStyle w:val="ListParagraph"/>
-        <w:spacing w:line="360" w:lineRule="auto"/>
-        <w:ind w:left="1440"/>
-        <w:rPr>
-          <w:b/>
-          <w:bCs/>
-          <w:sz w:val="22"/>
-          <w:szCs w:val="22"/>
-        </w:rPr>
-      </w:pPr>
     </w:p>
     <w:p>
       <w:pPr>
@@ -3934,6 +5173,7 @@
         </w:numPr>
         <w:spacing w:line="360" w:lineRule="auto"/>
         <w:rPr>
+          <w:rFonts w:eastAsiaTheme="minorEastAsia"/>
           <w:b/>
           <w:bCs/>
           <w:sz w:val="22"/>
@@ -3942,67 +5182,738 @@
       </w:pPr>
       <w:r>
         <w:rPr>
-          <w:b/>
-          <w:bCs/>
-          <w:sz w:val="22"/>
-          <w:szCs w:val="22"/>
-        </w:rPr>
-        <w:t>[]</w:t>
+          <w:rFonts w:eastAsiaTheme="minorEastAsia"/>
+          <w:sz w:val="22"/>
+          <w:szCs w:val="22"/>
+        </w:rPr>
+        <w:t xml:space="preserve">The estimates of the jumps </w:t>
       </w:r>
-    </w:p>
-    <w:p>
-      <w:pPr>
-        <w:pStyle w:val="ListParagraph"/>
-        <w:numPr>
-          <w:ilvl w:val="1"/>
-          <w:numId w:val="3"/>
-        </w:numPr>
-        <w:spacing w:line="360" w:lineRule="auto"/>
-        <w:rPr>
-          <w:b/>
-          <w:bCs/>
-          <w:sz w:val="22"/>
-          <w:szCs w:val="22"/>
-        </w:rPr>
-      </w:pPr>
+      <m:oMath>
+        <m:d>
+          <m:dPr>
+            <m:ctrlPr>
+              <w:rPr>
+                <w:rFonts w:ascii="Cambria Math" w:eastAsiaTheme="minorEastAsia" w:hAnsi="Cambria Math"/>
+                <w:i/>
+                <w:sz w:val="22"/>
+                <w:szCs w:val="22"/>
+              </w:rPr>
+            </m:ctrlPr>
+          </m:dPr>
+          <m:e>
+            <m:sSub>
+              <m:sSubPr>
+                <m:ctrlPr>
+                  <w:rPr>
+                    <w:rFonts w:ascii="Cambria Math" w:eastAsiaTheme="minorEastAsia" w:hAnsi="Cambria Math"/>
+                    <w:i/>
+                    <w:sz w:val="22"/>
+                    <w:szCs w:val="22"/>
+                  </w:rPr>
+                </m:ctrlPr>
+              </m:sSubPr>
+              <m:e>
+                <m:r>
+                  <w:rPr>
+                    <w:rFonts w:ascii="Cambria Math" w:eastAsiaTheme="minorEastAsia" w:hAnsi="Cambria Math"/>
+                    <w:sz w:val="22"/>
+                    <w:szCs w:val="22"/>
+                  </w:rPr>
+                  <m:t>J</m:t>
+                </m:r>
+              </m:e>
+              <m:sub>
+                <m:r>
+                  <w:rPr>
+                    <w:rFonts w:ascii="Cambria Math" w:eastAsiaTheme="minorEastAsia" w:hAnsi="Cambria Math"/>
+                    <w:sz w:val="22"/>
+                    <w:szCs w:val="22"/>
+                  </w:rPr>
+                  <m:t>t</m:t>
+                </m:r>
+              </m:sub>
+            </m:sSub>
+          </m:e>
+        </m:d>
+      </m:oMath>
       <w:r>
         <w:rPr>
-          <w:b/>
-          <w:bCs/>
-          <w:sz w:val="22"/>
-          <w:szCs w:val="22"/>
-        </w:rPr>
-        <w:lastRenderedPageBreak/>
-        <w:t>[]</w:t>
+          <w:rFonts w:eastAsiaTheme="minorEastAsia"/>
+          <w:sz w:val="22"/>
+          <w:szCs w:val="22"/>
+        </w:rPr>
+        <w:t xml:space="preserve"> </w:t>
+      </w:r>
+      <w:r>
+        <w:rPr>
+          <w:rFonts w:eastAsiaTheme="minorEastAsia"/>
+          <w:sz w:val="22"/>
+          <w:szCs w:val="22"/>
+        </w:rPr>
+        <w:t>are:</w:t>
       </w:r>
     </w:p>
     <w:p>
       <w:pPr>
         <w:spacing w:line="360" w:lineRule="auto"/>
-        <w:rPr>
-          <w:b/>
-          <w:bCs/>
+        <w:ind w:left="720" w:firstLine="720"/>
+        <w:rPr>
+          <w:rFonts w:eastAsiaTheme="minorEastAsia"/>
           <w:sz w:val="22"/>
           <w:szCs w:val="22"/>
         </w:rPr>
       </w:pPr>
+      <m:oMathPara>
+        <m:oMath>
+          <m:sSub>
+            <m:sSubPr>
+              <m:ctrlPr>
+                <w:rPr>
+                  <w:rFonts w:ascii="Cambria Math" w:eastAsiaTheme="minorEastAsia" w:hAnsi="Cambria Math"/>
+                  <w:i/>
+                  <w:sz w:val="22"/>
+                  <w:szCs w:val="22"/>
+                </w:rPr>
+              </m:ctrlPr>
+            </m:sSubPr>
+            <m:e>
+              <m:r>
+                <w:rPr>
+                  <w:rFonts w:ascii="Cambria Math" w:eastAsiaTheme="minorEastAsia" w:hAnsi="Cambria Math"/>
+                  <w:sz w:val="22"/>
+                  <w:szCs w:val="22"/>
+                </w:rPr>
+                <m:t>J</m:t>
+              </m:r>
+            </m:e>
+            <m:sub>
+              <m:r>
+                <w:rPr>
+                  <w:rFonts w:ascii="Cambria Math" w:eastAsiaTheme="minorEastAsia" w:hAnsi="Cambria Math"/>
+                  <w:sz w:val="22"/>
+                  <w:szCs w:val="22"/>
+                </w:rPr>
+                <m:t>1973</m:t>
+              </m:r>
+            </m:sub>
+          </m:sSub>
+          <m:r>
+            <w:rPr>
+              <w:rFonts w:ascii="Cambria Math" w:eastAsiaTheme="minorEastAsia" w:hAnsi="Cambria Math"/>
+              <w:sz w:val="22"/>
+              <w:szCs w:val="22"/>
+            </w:rPr>
+            <m:t>=</m:t>
+          </m:r>
+          <m:sSub>
+            <m:sSubPr>
+              <m:ctrlPr>
+                <w:rPr>
+                  <w:rFonts w:ascii="Cambria Math" w:eastAsiaTheme="minorEastAsia" w:hAnsi="Cambria Math"/>
+                  <w:i/>
+                  <w:sz w:val="22"/>
+                  <w:szCs w:val="22"/>
+                </w:rPr>
+              </m:ctrlPr>
+            </m:sSubPr>
+            <m:e>
+              <m:r>
+                <w:rPr>
+                  <w:rFonts w:ascii="Cambria Math" w:eastAsiaTheme="minorEastAsia" w:hAnsi="Cambria Math"/>
+                  <w:sz w:val="22"/>
+                  <w:szCs w:val="22"/>
+                </w:rPr>
+                <m:t>β</m:t>
+              </m:r>
+            </m:e>
+            <m:sub>
+              <m:r>
+                <w:rPr>
+                  <w:rFonts w:ascii="Cambria Math" w:eastAsiaTheme="minorEastAsia" w:hAnsi="Cambria Math"/>
+                  <w:sz w:val="22"/>
+                  <w:szCs w:val="22"/>
+                </w:rPr>
+                <m:t>2</m:t>
+              </m:r>
+            </m:sub>
+          </m:sSub>
+          <m:r>
+            <w:rPr>
+              <w:rFonts w:ascii="Cambria Math" w:eastAsiaTheme="minorEastAsia" w:hAnsi="Cambria Math"/>
+              <w:sz w:val="22"/>
+              <w:szCs w:val="22"/>
+            </w:rPr>
+            <m:t>+</m:t>
+          </m:r>
+          <m:sSub>
+            <m:sSubPr>
+              <m:ctrlPr>
+                <w:rPr>
+                  <w:rFonts w:ascii="Cambria Math" w:eastAsiaTheme="minorEastAsia" w:hAnsi="Cambria Math"/>
+                  <w:i/>
+                  <w:sz w:val="22"/>
+                  <w:szCs w:val="22"/>
+                </w:rPr>
+              </m:ctrlPr>
+            </m:sSubPr>
+            <m:e>
+              <m:r>
+                <w:rPr>
+                  <w:rFonts w:ascii="Cambria Math" w:eastAsiaTheme="minorEastAsia" w:hAnsi="Cambria Math"/>
+                  <w:sz w:val="22"/>
+                  <w:szCs w:val="22"/>
+                </w:rPr>
+                <m:t>β</m:t>
+              </m:r>
+            </m:e>
+            <m:sub>
+              <m:r>
+                <w:rPr>
+                  <w:rFonts w:ascii="Cambria Math" w:eastAsiaTheme="minorEastAsia" w:hAnsi="Cambria Math"/>
+                  <w:sz w:val="22"/>
+                  <w:szCs w:val="22"/>
+                </w:rPr>
+                <m:t>3</m:t>
+              </m:r>
+            </m:sub>
+          </m:sSub>
+          <m:d>
+            <m:dPr>
+              <m:ctrlPr>
+                <w:rPr>
+                  <w:rFonts w:ascii="Cambria Math" w:eastAsiaTheme="minorEastAsia" w:hAnsi="Cambria Math"/>
+                  <w:i/>
+                  <w:sz w:val="22"/>
+                  <w:szCs w:val="22"/>
+                </w:rPr>
+              </m:ctrlPr>
+            </m:dPr>
+            <m:e>
+              <m:r>
+                <w:rPr>
+                  <w:rFonts w:ascii="Cambria Math" w:eastAsiaTheme="minorEastAsia" w:hAnsi="Cambria Math"/>
+                  <w:sz w:val="22"/>
+                  <w:szCs w:val="22"/>
+                </w:rPr>
+                <m:t>1973</m:t>
+              </m:r>
+            </m:e>
+          </m:d>
+          <m:r>
+            <w:rPr>
+              <w:rFonts w:ascii="Cambria Math" w:eastAsiaTheme="minorEastAsia" w:hAnsi="Cambria Math"/>
+              <w:sz w:val="22"/>
+              <w:szCs w:val="22"/>
+            </w:rPr>
+            <m:t>=</m:t>
+          </m:r>
+          <m:r>
+            <m:rPr>
+              <m:sty m:val="p"/>
+            </m:rPr>
+            <w:rPr>
+              <w:rFonts w:ascii="Cambria Math" w:eastAsia="Times New Roman" w:hAnsi="Cambria Math" w:cs="Times New Roman"/>
+              <w:color w:val="000000"/>
+              <w:kern w:val="0"/>
+              <w:sz w:val="22"/>
+              <w:szCs w:val="22"/>
+              <w:lang w:eastAsia="en-AU"/>
+              <w14:ligatures w14:val="none"/>
+            </w:rPr>
+            <m:t>2837.692</m:t>
+          </m:r>
+          <m:r>
+            <m:rPr>
+              <m:sty m:val="p"/>
+            </m:rPr>
+            <w:rPr>
+              <w:rFonts w:ascii="Cambria Math" w:eastAsia="Times New Roman" w:hAnsi="Aptos Narrow" w:cs="Times New Roman"/>
+              <w:color w:val="000000"/>
+              <w:kern w:val="0"/>
+              <w:sz w:val="22"/>
+              <w:szCs w:val="22"/>
+              <w:lang w:eastAsia="en-AU"/>
+              <w14:ligatures w14:val="none"/>
+            </w:rPr>
+            <m:t>+</m:t>
+          </m:r>
+          <m:d>
+            <m:dPr>
+              <m:ctrlPr>
+                <w:rPr>
+                  <w:rFonts w:ascii="Cambria Math" w:eastAsia="Times New Roman" w:hAnsi="Aptos Narrow" w:cs="Times New Roman"/>
+                  <w:color w:val="000000"/>
+                  <w:kern w:val="0"/>
+                  <w:sz w:val="22"/>
+                  <w:szCs w:val="22"/>
+                  <w:lang w:eastAsia="en-AU"/>
+                  <w14:ligatures w14:val="none"/>
+                </w:rPr>
+              </m:ctrlPr>
+            </m:dPr>
+            <m:e>
+              <m:r>
+                <m:rPr>
+                  <m:sty m:val="p"/>
+                </m:rPr>
+                <w:rPr>
+                  <w:rFonts w:ascii="Cambria Math" w:eastAsia="Times New Roman" w:hAnsi="Cambria Math" w:cs="Times New Roman"/>
+                  <w:color w:val="000000"/>
+                  <w:kern w:val="0"/>
+                  <w:sz w:val="22"/>
+                  <w:szCs w:val="22"/>
+                  <w:lang w:eastAsia="en-AU"/>
+                  <w14:ligatures w14:val="none"/>
+                </w:rPr>
+                <m:t>-181.425</m:t>
+              </m:r>
+              <m:ctrlPr>
+                <w:rPr>
+                  <w:rFonts w:ascii="Cambria Math" w:eastAsia="Times New Roman" w:hAnsi="Cambria Math" w:cs="Times New Roman"/>
+                  <w:color w:val="000000"/>
+                  <w:kern w:val="0"/>
+                  <w:sz w:val="22"/>
+                  <w:szCs w:val="22"/>
+                  <w:lang w:eastAsia="en-AU"/>
+                  <w14:ligatures w14:val="none"/>
+                </w:rPr>
+              </m:ctrlPr>
+            </m:e>
+          </m:d>
+          <m:r>
+            <m:rPr>
+              <m:sty m:val="p"/>
+            </m:rPr>
+            <w:rPr>
+              <w:rFonts w:ascii="Cambria Math" w:eastAsia="Times New Roman" w:hAnsi="Cambria Math" w:cs="Cambria Math"/>
+              <w:color w:val="000000"/>
+              <w:kern w:val="0"/>
+              <w:sz w:val="22"/>
+              <w:szCs w:val="22"/>
+              <w:lang w:eastAsia="en-AU"/>
+              <w14:ligatures w14:val="none"/>
+            </w:rPr>
+            <m:t>*</m:t>
+          </m:r>
+          <m:r>
+            <m:rPr>
+              <m:sty m:val="p"/>
+            </m:rPr>
+            <w:rPr>
+              <w:rFonts w:ascii="Cambria Math" w:eastAsia="Times New Roman" w:hAnsi="Aptos Narrow" w:cs="Times New Roman"/>
+              <w:color w:val="000000"/>
+              <w:kern w:val="0"/>
+              <w:sz w:val="22"/>
+              <w:szCs w:val="22"/>
+              <w:lang w:eastAsia="en-AU"/>
+              <w14:ligatures w14:val="none"/>
+            </w:rPr>
+            <m:t>1973=</m:t>
+          </m:r>
+          <m:r>
+            <m:rPr>
+              <m:sty m:val="p"/>
+            </m:rPr>
+            <w:rPr>
+              <w:rFonts w:ascii="Cambria Math" w:eastAsia="Times New Roman" w:hAnsi="Aptos Narrow" w:cs="Times New Roman"/>
+              <w:color w:val="000000"/>
+              <w:kern w:val="0"/>
+              <w:sz w:val="22"/>
+              <w:szCs w:val="22"/>
+              <w:lang w:eastAsia="en-AU"/>
+              <w14:ligatures w14:val="none"/>
+            </w:rPr>
+            <m:t>-</m:t>
+          </m:r>
+          <m:r>
+            <m:rPr>
+              <m:sty m:val="p"/>
+            </m:rPr>
+            <w:rPr>
+              <w:rFonts w:ascii="Cambria Math" w:eastAsia="Times New Roman" w:hAnsi="Aptos Narrow" w:cs="Times New Roman"/>
+              <w:color w:val="000000"/>
+              <w:kern w:val="0"/>
+              <w:sz w:val="22"/>
+              <w:szCs w:val="22"/>
+              <w:lang w:eastAsia="en-AU"/>
+              <w14:ligatures w14:val="none"/>
+            </w:rPr>
+            <m:t>355064.33</m:t>
+          </m:r>
+        </m:oMath>
+      </m:oMathPara>
     </w:p>
     <w:p>
       <w:pPr>
         <w:spacing w:line="360" w:lineRule="auto"/>
+        <w:ind w:left="720" w:firstLine="720"/>
+        <w:rPr>
+          <w:rFonts w:eastAsiaTheme="minorEastAsia"/>
+          <w:color w:val="000000"/>
+          <w:kern w:val="0"/>
+          <w:sz w:val="22"/>
+          <w:szCs w:val="22"/>
+          <w:lang w:eastAsia="en-AU"/>
+          <w14:ligatures w14:val="none"/>
+        </w:rPr>
+      </w:pPr>
+      <m:oMathPara>
+        <m:oMath>
+          <m:sSub>
+            <m:sSubPr>
+              <m:ctrlPr>
+                <w:rPr>
+                  <w:rFonts w:ascii="Cambria Math" w:eastAsiaTheme="minorEastAsia" w:hAnsi="Cambria Math"/>
+                  <w:i/>
+                  <w:sz w:val="22"/>
+                  <w:szCs w:val="22"/>
+                </w:rPr>
+              </m:ctrlPr>
+            </m:sSubPr>
+            <m:e>
+              <m:r>
+                <w:rPr>
+                  <w:rFonts w:ascii="Cambria Math" w:eastAsiaTheme="minorEastAsia" w:hAnsi="Cambria Math"/>
+                  <w:sz w:val="22"/>
+                  <w:szCs w:val="22"/>
+                </w:rPr>
+                <m:t>J</m:t>
+              </m:r>
+            </m:e>
+            <m:sub>
+              <m:r>
+                <w:rPr>
+                  <w:rFonts w:ascii="Cambria Math" w:eastAsiaTheme="minorEastAsia" w:hAnsi="Cambria Math"/>
+                  <w:sz w:val="22"/>
+                  <w:szCs w:val="22"/>
+                </w:rPr>
+                <m:t>2008</m:t>
+              </m:r>
+            </m:sub>
+          </m:sSub>
+          <m:r>
+            <w:rPr>
+              <w:rFonts w:ascii="Cambria Math" w:eastAsiaTheme="minorEastAsia" w:hAnsi="Cambria Math"/>
+              <w:sz w:val="22"/>
+              <w:szCs w:val="22"/>
+            </w:rPr>
+            <m:t>=</m:t>
+          </m:r>
+          <m:sSub>
+            <m:sSubPr>
+              <m:ctrlPr>
+                <w:rPr>
+                  <w:rFonts w:ascii="Cambria Math" w:eastAsiaTheme="minorEastAsia" w:hAnsi="Cambria Math"/>
+                  <w:i/>
+                  <w:sz w:val="22"/>
+                  <w:szCs w:val="22"/>
+                </w:rPr>
+              </m:ctrlPr>
+            </m:sSubPr>
+            <m:e>
+              <m:r>
+                <w:rPr>
+                  <w:rFonts w:ascii="Cambria Math" w:eastAsiaTheme="minorEastAsia" w:hAnsi="Cambria Math"/>
+                  <w:sz w:val="22"/>
+                  <w:szCs w:val="22"/>
+                </w:rPr>
+                <m:t>β</m:t>
+              </m:r>
+            </m:e>
+            <m:sub>
+              <m:r>
+                <w:rPr>
+                  <w:rFonts w:ascii="Cambria Math" w:eastAsiaTheme="minorEastAsia" w:hAnsi="Cambria Math"/>
+                  <w:sz w:val="22"/>
+                  <w:szCs w:val="22"/>
+                </w:rPr>
+                <m:t>4</m:t>
+              </m:r>
+            </m:sub>
+          </m:sSub>
+          <m:r>
+            <w:rPr>
+              <w:rFonts w:ascii="Cambria Math" w:eastAsiaTheme="minorEastAsia" w:hAnsi="Cambria Math"/>
+              <w:sz w:val="22"/>
+              <w:szCs w:val="22"/>
+            </w:rPr>
+            <m:t>+</m:t>
+          </m:r>
+          <m:sSub>
+            <m:sSubPr>
+              <m:ctrlPr>
+                <w:rPr>
+                  <w:rFonts w:ascii="Cambria Math" w:eastAsiaTheme="minorEastAsia" w:hAnsi="Cambria Math"/>
+                  <w:i/>
+                  <w:sz w:val="22"/>
+                  <w:szCs w:val="22"/>
+                </w:rPr>
+              </m:ctrlPr>
+            </m:sSubPr>
+            <m:e>
+              <m:r>
+                <w:rPr>
+                  <w:rFonts w:ascii="Cambria Math" w:eastAsiaTheme="minorEastAsia" w:hAnsi="Cambria Math"/>
+                  <w:sz w:val="22"/>
+                  <w:szCs w:val="22"/>
+                </w:rPr>
+                <m:t>β</m:t>
+              </m:r>
+            </m:e>
+            <m:sub>
+              <m:r>
+                <w:rPr>
+                  <w:rFonts w:ascii="Cambria Math" w:eastAsiaTheme="minorEastAsia" w:hAnsi="Cambria Math"/>
+                  <w:sz w:val="22"/>
+                  <w:szCs w:val="22"/>
+                </w:rPr>
+                <m:t>5</m:t>
+              </m:r>
+            </m:sub>
+          </m:sSub>
+          <m:d>
+            <m:dPr>
+              <m:ctrlPr>
+                <w:rPr>
+                  <w:rFonts w:ascii="Cambria Math" w:eastAsiaTheme="minorEastAsia" w:hAnsi="Cambria Math"/>
+                  <w:i/>
+                  <w:sz w:val="22"/>
+                  <w:szCs w:val="22"/>
+                </w:rPr>
+              </m:ctrlPr>
+            </m:dPr>
+            <m:e>
+              <m:r>
+                <w:rPr>
+                  <w:rFonts w:ascii="Cambria Math" w:eastAsiaTheme="minorEastAsia" w:hAnsi="Cambria Math"/>
+                  <w:sz w:val="22"/>
+                  <w:szCs w:val="22"/>
+                </w:rPr>
+                <m:t>2008</m:t>
+              </m:r>
+            </m:e>
+          </m:d>
+          <m:r>
+            <w:rPr>
+              <w:rFonts w:ascii="Cambria Math" w:eastAsiaTheme="minorEastAsia" w:hAnsi="Cambria Math"/>
+              <w:sz w:val="22"/>
+              <w:szCs w:val="22"/>
+            </w:rPr>
+            <m:t>=</m:t>
+          </m:r>
+          <m:r>
+            <m:rPr>
+              <m:sty m:val="p"/>
+            </m:rPr>
+            <w:rPr>
+              <w:rFonts w:ascii="Cambria Math" w:eastAsia="Times New Roman" w:hAnsi="Cambria Math" w:cs="Times New Roman"/>
+              <w:color w:val="000000"/>
+              <w:kern w:val="0"/>
+              <w:sz w:val="22"/>
+              <w:szCs w:val="22"/>
+              <w:lang w:eastAsia="en-AU"/>
+              <w14:ligatures w14:val="none"/>
+            </w:rPr>
+            <m:t>-3609.528</m:t>
+          </m:r>
+          <m:r>
+            <m:rPr>
+              <m:sty m:val="p"/>
+            </m:rPr>
+            <w:rPr>
+              <w:rFonts w:ascii="Cambria Math" w:eastAsia="Times New Roman" w:hAnsi="Aptos Narrow" w:cs="Times New Roman"/>
+              <w:color w:val="000000"/>
+              <w:kern w:val="0"/>
+              <w:sz w:val="22"/>
+              <w:szCs w:val="22"/>
+              <w:lang w:eastAsia="en-AU"/>
+              <w14:ligatures w14:val="none"/>
+            </w:rPr>
+            <m:t>+</m:t>
+          </m:r>
+          <m:r>
+            <m:rPr>
+              <m:sty m:val="p"/>
+            </m:rPr>
+            <w:rPr>
+              <w:rFonts w:ascii="Cambria Math" w:eastAsia="Times New Roman" w:hAnsi="Cambria Math" w:cs="Times New Roman"/>
+              <w:color w:val="000000"/>
+              <w:kern w:val="0"/>
+              <w:sz w:val="22"/>
+              <w:szCs w:val="22"/>
+              <w:lang w:eastAsia="en-AU"/>
+              <w14:ligatures w14:val="none"/>
+            </w:rPr>
+            <m:t>151.267</m:t>
+          </m:r>
+          <m:r>
+            <m:rPr>
+              <m:sty m:val="p"/>
+            </m:rPr>
+            <w:rPr>
+              <w:rFonts w:ascii="Cambria Math" w:eastAsia="Times New Roman" w:hAnsi="Cambria Math" w:cs="Cambria Math"/>
+              <w:color w:val="000000"/>
+              <w:kern w:val="0"/>
+              <w:sz w:val="22"/>
+              <w:szCs w:val="22"/>
+              <w:lang w:eastAsia="en-AU"/>
+              <w14:ligatures w14:val="none"/>
+            </w:rPr>
+            <m:t>*</m:t>
+          </m:r>
+          <m:r>
+            <m:rPr>
+              <m:sty m:val="p"/>
+            </m:rPr>
+            <w:rPr>
+              <w:rFonts w:ascii="Cambria Math" w:eastAsia="Times New Roman" w:hAnsi="Aptos Narrow" w:cs="Times New Roman"/>
+              <w:color w:val="000000"/>
+              <w:kern w:val="0"/>
+              <w:sz w:val="22"/>
+              <w:szCs w:val="22"/>
+              <w:lang w:eastAsia="en-AU"/>
+              <w14:ligatures w14:val="none"/>
+            </w:rPr>
+            <m:t>2008=300191.61</m:t>
+          </m:r>
+        </m:oMath>
+      </m:oMathPara>
+    </w:p>
+    <w:p>
+      <w:pPr>
+        <w:spacing w:line="360" w:lineRule="auto"/>
+        <w:ind w:left="1440"/>
+        <w:rPr>
+          <w:rFonts w:eastAsiaTheme="minorEastAsia"/>
+          <w:sz w:val="22"/>
+          <w:szCs w:val="22"/>
+        </w:rPr>
+      </w:pPr>
+      <w:r>
+        <w:rPr>
+          <w:rFonts w:eastAsiaTheme="minorEastAsia"/>
+          <w:sz w:val="22"/>
+          <w:szCs w:val="22"/>
+        </w:rPr>
+        <w:t xml:space="preserve">We can test if their implementation is supported by using a Wald test to see if their values are statistically different from zero. The p-values of </w:t>
+      </w:r>
+      <m:oMath>
+        <m:sSub>
+          <m:sSubPr>
+            <m:ctrlPr>
+              <w:rPr>
+                <w:rFonts w:ascii="Cambria Math" w:eastAsiaTheme="minorEastAsia" w:hAnsi="Cambria Math"/>
+                <w:i/>
+                <w:sz w:val="22"/>
+                <w:szCs w:val="22"/>
+              </w:rPr>
+            </m:ctrlPr>
+          </m:sSubPr>
+          <m:e>
+            <m:r>
+              <w:rPr>
+                <w:rFonts w:ascii="Cambria Math" w:eastAsiaTheme="minorEastAsia" w:hAnsi="Cambria Math"/>
+                <w:sz w:val="22"/>
+                <w:szCs w:val="22"/>
+              </w:rPr>
+              <m:t>J</m:t>
+            </m:r>
+          </m:e>
+          <m:sub>
+            <m:r>
+              <w:rPr>
+                <w:rFonts w:ascii="Cambria Math" w:eastAsiaTheme="minorEastAsia" w:hAnsi="Cambria Math"/>
+                <w:sz w:val="22"/>
+                <w:szCs w:val="22"/>
+              </w:rPr>
+              <m:t>1973</m:t>
+            </m:r>
+          </m:sub>
+        </m:sSub>
+      </m:oMath>
+      <w:r>
+        <w:rPr>
+          <w:rFonts w:eastAsiaTheme="minorEastAsia"/>
+          <w:sz w:val="22"/>
+          <w:szCs w:val="22"/>
+        </w:rPr>
+        <w:t xml:space="preserve"> and </w:t>
+      </w:r>
+      <m:oMath>
+        <m:sSub>
+          <m:sSubPr>
+            <m:ctrlPr>
+              <w:rPr>
+                <w:rFonts w:ascii="Cambria Math" w:eastAsiaTheme="minorEastAsia" w:hAnsi="Cambria Math"/>
+                <w:i/>
+                <w:sz w:val="22"/>
+                <w:szCs w:val="22"/>
+              </w:rPr>
+            </m:ctrlPr>
+          </m:sSubPr>
+          <m:e>
+            <m:r>
+              <w:rPr>
+                <w:rFonts w:ascii="Cambria Math" w:eastAsiaTheme="minorEastAsia" w:hAnsi="Cambria Math"/>
+                <w:sz w:val="22"/>
+                <w:szCs w:val="22"/>
+              </w:rPr>
+              <m:t>J</m:t>
+            </m:r>
+          </m:e>
+          <m:sub>
+            <m:r>
+              <w:rPr>
+                <w:rFonts w:ascii="Cambria Math" w:eastAsiaTheme="minorEastAsia" w:hAnsi="Cambria Math"/>
+                <w:sz w:val="22"/>
+                <w:szCs w:val="22"/>
+              </w:rPr>
+              <m:t>2008</m:t>
+            </m:r>
+          </m:sub>
+        </m:sSub>
+      </m:oMath>
+      <w:r>
+        <w:rPr>
+          <w:rFonts w:eastAsiaTheme="minorEastAsia"/>
+          <w:sz w:val="22"/>
+          <w:szCs w:val="22"/>
+        </w:rPr>
+        <w:t xml:space="preserve"> are 0.000 and 0.063 respectively. Therefore, at the 5% significant level, there is only support for a Jump </w:t>
+      </w:r>
+      <w:r>
+        <w:rPr>
+          <w:rFonts w:eastAsiaTheme="minorEastAsia"/>
+          <w:sz w:val="22"/>
+          <w:szCs w:val="22"/>
+        </w:rPr>
+        <w:t>in</w:t>
+      </w:r>
+      <w:r>
+        <w:rPr>
+          <w:rFonts w:eastAsiaTheme="minorEastAsia"/>
+          <w:sz w:val="22"/>
+          <w:szCs w:val="22"/>
+        </w:rPr>
+        <w:t xml:space="preserve"> 1973.</w:t>
+      </w:r>
+    </w:p>
+    <w:p>
+      <w:pPr>
+        <w:spacing w:line="360" w:lineRule="auto"/>
         <w:rPr>
           <w:b/>
           <w:bCs/>
-          <w:sz w:val="22"/>
-          <w:szCs w:val="22"/>
+          <w:sz w:val="28"/>
+          <w:szCs w:val="28"/>
         </w:rPr>
       </w:pPr>
       <w:r>
         <w:rPr>
           <w:b/>
           <w:bCs/>
-          <w:sz w:val="22"/>
-          <w:szCs w:val="22"/>
+          <w:sz w:val="28"/>
+          <w:szCs w:val="28"/>
         </w:rPr>
         <w:t>Question 2</w:t>
       </w:r>
@@ -4779,6 +6690,7 @@
     </w:tbl>
     <w:p>
       <w:pPr>
+        <w:pStyle w:val="ListParagraph"/>
         <w:spacing w:line="360" w:lineRule="auto"/>
         <w:rPr>
           <w:b/>
@@ -4815,14 +6727,7 @@
           <w:sz w:val="22"/>
           <w:szCs w:val="22"/>
         </w:rPr>
-        <w:t>Augmented Dicky-Fuller (ADF</w:t>
-      </w:r>
-      <w:r>
-        <w:rPr>
-          <w:sz w:val="22"/>
-          <w:szCs w:val="22"/>
-        </w:rPr>
-        <w:t>)</w:t>
+        <w:t>Augmented Dicky-Fuller (ADF)</w:t>
       </w:r>
       <w:r>
         <w:rPr>
@@ -4834,6 +6739,28 @@
     </w:p>
     <w:p>
       <w:pPr>
+        <w:spacing w:line="360" w:lineRule="auto"/>
+        <w:rPr>
+          <w:b/>
+          <w:bCs/>
+          <w:sz w:val="22"/>
+          <w:szCs w:val="22"/>
+        </w:rPr>
+      </w:pPr>
+    </w:p>
+    <w:p>
+      <w:pPr>
+        <w:spacing w:line="360" w:lineRule="auto"/>
+        <w:rPr>
+          <w:b/>
+          <w:bCs/>
+          <w:sz w:val="22"/>
+          <w:szCs w:val="22"/>
+        </w:rPr>
+      </w:pPr>
+    </w:p>
+    <w:p>
+      <w:pPr>
         <w:spacing w:after="0" w:line="240" w:lineRule="auto"/>
         <w:rPr>
           <w:b/>
@@ -4855,6 +6782,7 @@
           <w:sz w:val="22"/>
           <w:szCs w:val="22"/>
         </w:rPr>
+        <w:lastRenderedPageBreak/>
         <w:t>Table X: Summary of Augmented Dicky-Fuller (ADF) tests</w:t>
       </w:r>
     </w:p>
@@ -5856,6 +7784,7 @@
     </w:tbl>
     <w:p>
       <w:pPr>
+        <w:pStyle w:val="ListParagraph"/>
         <w:spacing w:line="360" w:lineRule="auto"/>
         <w:rPr>
           <w:b/>
@@ -6324,6 +8253,7 @@
     </w:tbl>
     <w:p>
       <w:pPr>
+        <w:pStyle w:val="ListParagraph"/>
         <w:spacing w:line="360" w:lineRule="auto"/>
         <w:rPr>
           <w:b/>
@@ -6811,7 +8741,6 @@
                 <w:sz w:val="22"/>
                 <w:szCs w:val="22"/>
               </w:rPr>
-              <w:lastRenderedPageBreak/>
               <w:t xml:space="preserve">2 </w:t>
             </w:r>
             <w:proofErr w:type="gramStart"/>
@@ -6929,8 +8858,7 @@
         </w:numPr>
         <w:spacing w:line="360" w:lineRule="auto"/>
         <w:rPr>
-          <w:b/>
-          <w:bCs/>
+          <w:rFonts w:eastAsiaTheme="minorEastAsia"/>
           <w:sz w:val="22"/>
           <w:szCs w:val="22"/>
         </w:rPr>
@@ -7008,7 +8936,7 @@
           <w:sz w:val="22"/>
           <w:szCs w:val="22"/>
         </w:rPr>
-        <w:t xml:space="preserve"> reject the null hypothesis at the 10%, 5% and 1% significance levels. </w:t>
+        <w:t xml:space="preserve"> reject the null hypothesis at the 10%, 5% and 1% significance levels. Using finite-sample simulations makes this evidence slightly stronger by virtue of it generating a critical value closer to zero (-1.90) relative to the conventional, asymptotic case (-1.95).</w:t>
       </w:r>
     </w:p>
     <w:p>
@@ -7017,36 +8945,6 @@
         <w:spacing w:line="360" w:lineRule="auto"/>
         <w:rPr>
           <w:rFonts w:eastAsiaTheme="minorEastAsia"/>
-          <w:sz w:val="22"/>
-          <w:szCs w:val="22"/>
-        </w:rPr>
-      </w:pPr>
-    </w:p>
-    <w:p>
-      <w:pPr>
-        <w:pStyle w:val="ListParagraph"/>
-        <w:spacing w:line="360" w:lineRule="auto"/>
-        <w:rPr>
-          <w:rFonts w:eastAsiaTheme="minorEastAsia"/>
-          <w:sz w:val="22"/>
-          <w:szCs w:val="22"/>
-        </w:rPr>
-      </w:pPr>
-      <w:r>
-        <w:rPr>
-          <w:rFonts w:eastAsiaTheme="minorEastAsia"/>
-          <w:sz w:val="22"/>
-          <w:szCs w:val="22"/>
-        </w:rPr>
-        <w:t>Using finite-sample simulations makes this evidence slightly stronger by virtue of it generating a critical value closer to zero (-1.90) relative to the conventional, asymptotic case (-1.95).</w:t>
-      </w:r>
-    </w:p>
-    <w:p>
-      <w:pPr>
-        <w:spacing w:line="360" w:lineRule="auto"/>
-        <w:rPr>
-          <w:b/>
-          <w:bCs/>
           <w:sz w:val="22"/>
           <w:szCs w:val="22"/>
         </w:rPr>
@@ -7510,7 +9408,7 @@
         <w:ind w:left="1440" w:hanging="360"/>
       </w:pPr>
     </w:lvl>
-    <w:lvl w:ilvl="2" w:tplc="0C09001B" w:tentative="1">
+    <w:lvl w:ilvl="2" w:tplc="0C09001B">
       <w:start w:val="1"/>
       <w:numFmt w:val="lowerRoman"/>
       <w:lvlText w:val="%3."/>
@@ -8200,6 +10098,7 @@
   <w:style w:type="character" w:default="1" w:styleId="DefaultParagraphFont">
     <w:name w:val="Default Paragraph Font"/>
     <w:uiPriority w:val="1"/>
+    <w:semiHidden/>
     <w:unhideWhenUsed/>
   </w:style>
   <w:style w:type="table" w:default="1" w:styleId="TableNormal">

</xml_diff>